<commit_message>
V2.0.0 Texture Blending COMPLETE (excess code needs removed for V2.1.0)
Signed-off-by: CraigMcCorrisken <craigmccorrisken@gmail.com>
</commit_message>
<xml_diff>
--- a/Report.docx
+++ b/Report.docx
@@ -3631,6 +3631,7 @@
                                     <w:dataBinding w:prefixMappings="xmlns:ns0='http://purl.org/dc/elements/1.1/' xmlns:ns1='http://schemas.openxmlformats.org/package/2006/metadata/core-properties' " w:xpath="/ns1:coreProperties[1]/ns0:creator[1]" w:storeItemID="{6C3C8BC8-F283-45AE-878A-BAB7291924A1}"/>
                                     <w:text/>
                                   </w:sdtPr>
+                                  <w:sdtEndPr/>
                                   <w:sdtContent>
                                     <w:r>
                                       <w:rPr>
@@ -3702,6 +3703,7 @@
                               <w:dataBinding w:prefixMappings="xmlns:ns0='http://purl.org/dc/elements/1.1/' xmlns:ns1='http://schemas.openxmlformats.org/package/2006/metadata/core-properties' " w:xpath="/ns1:coreProperties[1]/ns0:creator[1]" w:storeItemID="{6C3C8BC8-F283-45AE-878A-BAB7291924A1}"/>
                               <w:text/>
                             </w:sdtPr>
+                            <w:sdtEndPr/>
                             <w:sdtContent>
                               <w:r>
                                 <w:rPr>
@@ -3825,6 +3827,7 @@
                                     <w:dataBinding w:prefixMappings="xmlns:ns0='http://purl.org/dc/elements/1.1/' xmlns:ns1='http://schemas.openxmlformats.org/package/2006/metadata/core-properties' " w:xpath="/ns1:coreProperties[1]/ns0:title[1]" w:storeItemID="{6C3C8BC8-F283-45AE-878A-BAB7291924A1}"/>
                                     <w:text/>
                                   </w:sdtPr>
+                                  <w:sdtEndPr/>
                                   <w:sdtContent>
                                     <w:r>
                                       <w:rPr>
@@ -3922,6 +3925,7 @@
                               <w:dataBinding w:prefixMappings="xmlns:ns0='http://purl.org/dc/elements/1.1/' xmlns:ns1='http://schemas.openxmlformats.org/package/2006/metadata/core-properties' " w:xpath="/ns1:coreProperties[1]/ns0:title[1]" w:storeItemID="{6C3C8BC8-F283-45AE-878A-BAB7291924A1}"/>
                               <w:text/>
                             </w:sdtPr>
+                            <w:sdtEndPr/>
                             <w:sdtContent>
                               <w:r>
                                 <w:rPr>
@@ -4011,18 +4015,34 @@
       </w:r>
     </w:p>
     <w:p>
-      <w:pPr>
-        <w:pStyle w:val="ListParagraph"/>
-        <w:numPr>
-          <w:ilvl w:val="0"/>
-          <w:numId w:val="3"/>
-        </w:numPr>
-      </w:pPr>
       <w:r>
-        <w:t>Explain given problem (100 words or less)</w:t>
+        <w:t>The brief for the individual project was to study and develop my knowledge of a 3D graphics effect of my choice and implement the chosen effect in a working project demo. The 3D graphics effect could be anything, however a list of possible topics was given to help inspire students. These included:</w:t>
+      </w:r>
+      <w:r>
+        <w:t xml:space="preserve"> Supporting (moving or interactive) multiple light sources and types</w:t>
+      </w:r>
+      <w:r>
+        <w:t>,</w:t>
+      </w:r>
+      <w:r>
+        <w:t xml:space="preserve"> Texture Blending</w:t>
+      </w:r>
+      <w:r>
+        <w:t xml:space="preserve">, </w:t>
+      </w:r>
+      <w:r>
+        <w:t>Toon shading (with image processing/procedural geometry silhouetting)</w:t>
+      </w:r>
+      <w:r>
+        <w:t>,</w:t>
+      </w:r>
+      <w:r>
+        <w:t xml:space="preserve"> Implement a custom shader or GLSL image processor</w:t>
+      </w:r>
+      <w:r>
+        <w:t>, etc.</w:t>
       </w:r>
     </w:p>
-    <w:p/>
     <w:p>
       <w:pPr>
         <w:pStyle w:val="Heading1"/>
@@ -4059,6 +4079,20 @@
       </w:pPr>
       <w:r>
         <w:t>Insert *expected* result images</w:t>
+      </w:r>
+    </w:p>
+    <w:p>
+      <w:r>
+        <w:t xml:space="preserve">Out of the list of possible topics available I chose to study and implement texture blending. </w:t>
+      </w:r>
+      <w:r>
+        <w:t xml:space="preserve">I chose to study texture blending as it was briefly mentioned during an AGP lab and grabbed my interest enough for me to study more about it. For the texture blending demo, I will draw a box in the centre of the screen. The box will be drawn using a phong shader initially, or by pressing “3” on the keyboard. The box will be drawn using a separate shader which has texture blending implemented by the user pressing “4” on the keyboard. The user will be able to switch between the 2 shaders to </w:t>
+      </w:r>
+      <w:r>
+        <w:t xml:space="preserve">see the difference between the effects, this will give the project an interactive </w:t>
+      </w:r>
+      <w:r>
+        <w:t>element.</w:t>
       </w:r>
       <w:bookmarkStart w:id="0" w:name="_GoBack"/>
       <w:bookmarkEnd w:id="0"/>
@@ -4225,6 +4259,13 @@
         <w:t>Insert video link here</w:t>
       </w:r>
     </w:p>
+    <w:p/>
+    <w:p/>
+    <w:p>
+      <w:r>
+        <w:t>//remove unnecessary code – FREE MARKS</w:t>
+      </w:r>
+    </w:p>
     <w:p>
       <w:pPr>
         <w:rPr>
@@ -4235,6 +4276,7 @@
         </w:rPr>
       </w:pPr>
       <w:r>
+        <w:lastRenderedPageBreak/>
         <w:br w:type="page"/>
       </w:r>
     </w:p>
@@ -5373,6 +5415,7 @@
   <w:style w:type="character" w:default="1" w:styleId="DefaultParagraphFont">
     <w:name w:val="Default Paragraph Font"/>
     <w:uiPriority w:val="1"/>
+    <w:semiHidden/>
     <w:unhideWhenUsed/>
   </w:style>
   <w:style w:type="table" w:default="1" w:styleId="TableNormal">

</xml_diff>

<commit_message>
V2.1.1 Started removing excess code & added script for video
Signed-off-by: CraigMcCorrisken <craigmccorrisken@gmail.com>
</commit_message>
<xml_diff>
--- a/Report.docx
+++ b/Report.docx
@@ -4058,6 +4058,134 @@
       </w:r>
     </w:p>
     <w:p>
+      <w:r>
+        <w:t xml:space="preserve">Out of the list of possible topics available I chose to study and implement texture blending. </w:t>
+      </w:r>
+      <w:r>
+        <w:t xml:space="preserve">I chose to study texture blending as it was briefly mentioned during an AGP lab and </w:t>
+      </w:r>
+      <w:r>
+        <w:t>held</w:t>
+      </w:r>
+      <w:r>
+        <w:t xml:space="preserve"> my interest enough for me to </w:t>
+      </w:r>
+      <w:r>
+        <w:t xml:space="preserve">want to </w:t>
+      </w:r>
+      <w:r>
+        <w:t>study more about it. For the texture blending demo, I will draw a box in the centre of the screen</w:t>
+      </w:r>
+      <w:r>
+        <w:t xml:space="preserve"> which is drawn using a shader which has texture blending implemented into it.</w:t>
+      </w:r>
+      <w:r>
+        <w:t xml:space="preserve"> </w:t>
+      </w:r>
+    </w:p>
+    <w:p>
+      <w:r>
+        <w:t>To implement an aspect of interactivity into this demo I will allow the user to turn the texture blending on and off with the press of a button. This will allow the user to see the difference between the effects and show them independently. The user will switch between a phong shader and a texture blending shader when the mentioned button is pressed.</w:t>
+      </w:r>
+      <w:r>
+        <w:t xml:space="preserve"> The user will also be able to use the WASD keys to move the camera around the box and to see the effect from different angles and prove the graphics effect works in a 3D environment.</w:t>
+      </w:r>
+      <w:bookmarkStart w:id="0" w:name="_GoBack"/>
+      <w:bookmarkEnd w:id="0"/>
+    </w:p>
+    <w:p>
+      <w:r>
+        <w:rPr>
+          <w:noProof/>
+        </w:rPr>
+        <w:drawing>
+          <wp:inline distT="0" distB="0" distL="0" distR="0" wp14:anchorId="10922015" wp14:editId="4F8C93EB">
+            <wp:extent cx="5128260" cy="2390271"/>
+            <wp:effectExtent l="0" t="0" r="0" b="0"/>
+            <wp:docPr id="11" name="Picture 11"/>
+            <wp:cNvGraphicFramePr>
+              <a:graphicFrameLocks xmlns:a="http://schemas.openxmlformats.org/drawingml/2006/main" noChangeAspect="1"/>
+            </wp:cNvGraphicFramePr>
+            <a:graphic xmlns:a="http://schemas.openxmlformats.org/drawingml/2006/main">
+              <a:graphicData uri="http://schemas.openxmlformats.org/drawingml/2006/picture">
+                <pic:pic xmlns:pic="http://schemas.openxmlformats.org/drawingml/2006/picture">
+                  <pic:nvPicPr>
+                    <pic:cNvPr id="11" name="12103-untitled.jpg"/>
+                    <pic:cNvPicPr/>
+                  </pic:nvPicPr>
+                  <pic:blipFill>
+                    <a:blip r:embed="rId5">
+                      <a:extLst>
+                        <a:ext uri="{28A0092B-C50C-407E-A947-70E740481C1C}">
+                          <a14:useLocalDpi xmlns:a14="http://schemas.microsoft.com/office/drawing/2010/main" val="0"/>
+                        </a:ext>
+                      </a:extLst>
+                    </a:blip>
+                    <a:stretch>
+                      <a:fillRect/>
+                    </a:stretch>
+                  </pic:blipFill>
+                  <pic:spPr>
+                    <a:xfrm>
+                      <a:off x="0" y="0"/>
+                      <a:ext cx="5152499" cy="2401569"/>
+                    </a:xfrm>
+                    <a:prstGeom prst="rect">
+                      <a:avLst/>
+                    </a:prstGeom>
+                  </pic:spPr>
+                </pic:pic>
+              </a:graphicData>
+            </a:graphic>
+          </wp:inline>
+        </w:drawing>
+      </w:r>
+    </w:p>
+    <w:p>
+      <w:r>
+        <w:t>The finished product should look similar to the centre of the above picture. This is a good example of two separate images &amp; how they look after blending them together.</w:t>
+      </w:r>
+    </w:p>
+    <w:p>
+      <w:pPr>
+        <w:rPr>
+          <w:u w:val="single"/>
+        </w:rPr>
+      </w:pPr>
+    </w:p>
+    <w:p>
+      <w:pPr>
+        <w:rPr>
+          <w:rFonts w:asciiTheme="majorHAnsi" w:eastAsiaTheme="majorEastAsia" w:hAnsiTheme="majorHAnsi" w:cstheme="majorBidi"/>
+          <w:color w:val="2F5496" w:themeColor="accent1" w:themeShade="BF"/>
+          <w:sz w:val="32"/>
+          <w:szCs w:val="32"/>
+          <w:u w:val="single"/>
+        </w:rPr>
+      </w:pPr>
+      <w:r>
+        <w:rPr>
+          <w:u w:val="single"/>
+        </w:rPr>
+        <w:br w:type="page"/>
+      </w:r>
+    </w:p>
+    <w:p>
+      <w:pPr>
+        <w:pStyle w:val="Heading1"/>
+        <w:rPr>
+          <w:u w:val="single"/>
+        </w:rPr>
+      </w:pPr>
+      <w:r>
+        <w:rPr>
+          <w:u w:val="single"/>
+        </w:rPr>
+        <w:lastRenderedPageBreak/>
+        <w:t>Concept</w:t>
+      </w:r>
+    </w:p>
+    <w:p>
       <w:pPr>
         <w:pStyle w:val="ListParagraph"/>
         <w:numPr>
@@ -4066,7 +4194,19 @@
         </w:numPr>
       </w:pPr>
       <w:r>
-        <w:t>Explain how I plan on solving the given problem</w:t>
+        <w:t xml:space="preserve">Explain the concept of Texture Blending to </w:t>
+      </w:r>
+      <w:r>
+        <w:t>a</w:t>
+      </w:r>
+      <w:r>
+        <w:t xml:space="preserve"> non-knowledgeable person (high level, no code/ </w:t>
+      </w:r>
+      <w:r>
+        <w:t>shader details</w:t>
+      </w:r>
+      <w:r>
+        <w:t>)</w:t>
       </w:r>
     </w:p>
     <w:p>
@@ -4078,44 +4218,7 @@
         </w:numPr>
       </w:pPr>
       <w:r>
-        <w:t>Insert *expected* result images</w:t>
-      </w:r>
-    </w:p>
-    <w:p>
-      <w:r>
-        <w:t xml:space="preserve">Out of the list of possible topics available I chose to study and implement texture blending. </w:t>
-      </w:r>
-      <w:r>
-        <w:t xml:space="preserve">I chose to study texture blending as it was briefly mentioned during an AGP lab and grabbed my interest enough for me to study more about it. For the texture blending demo, I will draw a box in the centre of the screen. The box will be drawn using a phong shader initially, or by pressing “3” on the keyboard. The box will be drawn using a separate shader which has texture blending implemented by the user pressing “4” on the keyboard. The user will be able to switch between the 2 shaders to </w:t>
-      </w:r>
-      <w:r>
-        <w:t xml:space="preserve">see the difference between the effects, this will give the project an interactive </w:t>
-      </w:r>
-      <w:r>
-        <w:t>element.</w:t>
-      </w:r>
-      <w:bookmarkStart w:id="0" w:name="_GoBack"/>
-      <w:bookmarkEnd w:id="0"/>
-    </w:p>
-    <w:p>
-      <w:pPr>
-        <w:rPr>
-          <w:u w:val="single"/>
-        </w:rPr>
-      </w:pPr>
-    </w:p>
-    <w:p>
-      <w:pPr>
-        <w:pStyle w:val="Heading1"/>
-        <w:rPr>
-          <w:u w:val="single"/>
-        </w:rPr>
-      </w:pPr>
-      <w:r>
-        <w:rPr>
-          <w:u w:val="single"/>
-        </w:rPr>
-        <w:t>Concept</w:t>
+        <w:t>Insert diagrams for Texture Blending</w:t>
       </w:r>
     </w:p>
     <w:p>
@@ -4127,19 +4230,53 @@
         </w:numPr>
       </w:pPr>
       <w:r>
-        <w:t xml:space="preserve">Explain the concept of Texture Blending to </w:t>
-      </w:r>
-      <w:r>
-        <w:t>a</w:t>
-      </w:r>
-      <w:r>
-        <w:t xml:space="preserve"> non-knowledgeable person (high level, no code/ </w:t>
-      </w:r>
-      <w:r>
-        <w:t>shader details</w:t>
-      </w:r>
-      <w:r>
-        <w:t>)</w:t>
+        <w:t>Images</w:t>
+      </w:r>
+    </w:p>
+    <w:p>
+      <w:r>
+        <w:t xml:space="preserve">Texture blending is </w:t>
+      </w:r>
+      <w:r>
+        <w:t xml:space="preserve">a graphical concept in which two separate images are blended together to create a </w:t>
+      </w:r>
+      <w:r>
+        <w:t>new</w:t>
+      </w:r>
+      <w:r>
+        <w:t xml:space="preserve"> texture. </w:t>
+      </w:r>
+      <w:r>
+        <w:t xml:space="preserve">At its very core, texture blending is taking the colour of each pixel at corresponding locations on two separate textures and blending them together to give the colour of that pixel on the new texture. For example: if you were to take a red pixel from one texture and blend it with a blue pixel from a second texture you would create a new texture which has a purple pixel. The type of purple you would get is dependent on how transparent you made each pixel from each texture, </w:t>
+      </w:r>
+      <w:r>
+        <w:t>i.e.</w:t>
+      </w:r>
+      <w:r>
+        <w:t xml:space="preserve">: </w:t>
+      </w:r>
+      <w:r>
+        <w:t>the more transparent you make the red pixel, the more blue is visible which will make the new pixel appear a darker shade of purple and vice versa.</w:t>
+      </w:r>
+    </w:p>
+    <w:p>
+      <w:r>
+        <w:t>Texture blending has many good uses, one of which could be a blending a cobble road surface with a grassy/ moss texture to give the effect of wear &amp; tear/ aged over time. To add a sense of realism, you could affect the alpha value of the moss texture, making it appear darker/thicker in certain areas, i.e. areas it has been walked on or paths have been created.</w:t>
+      </w:r>
+    </w:p>
+    <w:p/>
+    <w:p>
+      <w:pPr>
+        <w:pStyle w:val="Heading1"/>
+        <w:rPr>
+          <w:u w:val="single"/>
+        </w:rPr>
+      </w:pPr>
+      <w:r>
+        <w:rPr>
+          <w:u w:val="single"/>
+        </w:rPr>
+        <w:t>Before &amp; after</w:t>
       </w:r>
     </w:p>
     <w:p>
@@ -4151,7 +4288,28 @@
         </w:numPr>
       </w:pPr>
       <w:r>
-        <w:t>Insert diagrams for Texture Blending</w:t>
+        <w:t>Show box using phong &amp; using texture blending (images, brief description)</w:t>
+      </w:r>
+    </w:p>
+    <w:p>
+      <w:pPr>
+        <w:rPr>
+          <w:u w:val="single"/>
+        </w:rPr>
+      </w:pPr>
+    </w:p>
+    <w:p>
+      <w:pPr>
+        <w:pStyle w:val="Heading1"/>
+        <w:rPr>
+          <w:u w:val="single"/>
+        </w:rPr>
+      </w:pPr>
+      <w:r>
+        <w:rPr>
+          <w:u w:val="single"/>
+        </w:rPr>
+        <w:t>Walk through</w:t>
       </w:r>
     </w:p>
     <w:p>
@@ -4163,28 +4321,7 @@
         </w:numPr>
       </w:pPr>
       <w:r>
-        <w:t>Images</w:t>
-      </w:r>
-    </w:p>
-    <w:p>
-      <w:pPr>
-        <w:rPr>
-          <w:u w:val="single"/>
-        </w:rPr>
-      </w:pPr>
-    </w:p>
-    <w:p>
-      <w:pPr>
-        <w:pStyle w:val="Heading1"/>
-        <w:rPr>
-          <w:u w:val="single"/>
-        </w:rPr>
-      </w:pPr>
-      <w:r>
-        <w:rPr>
-          <w:u w:val="single"/>
-        </w:rPr>
-        <w:t>Before &amp; after</w:t>
+        <w:t>Walk through the steps/ method of creating this project</w:t>
       </w:r>
     </w:p>
     <w:p>
@@ -4196,16 +4333,92 @@
         </w:numPr>
       </w:pPr>
       <w:r>
-        <w:t>Show box using phong &amp; using texture blending (images, brief description)</w:t>
+        <w:t>//edit the below into paragraphs</w:t>
       </w:r>
     </w:p>
     <w:p>
       <w:pPr>
-        <w:rPr>
-          <w:u w:val="single"/>
-        </w:rPr>
-      </w:pPr>
+        <w:pStyle w:val="ListParagraph"/>
+        <w:numPr>
+          <w:ilvl w:val="0"/>
+          <w:numId w:val="6"/>
+        </w:numPr>
+      </w:pPr>
+      <w:r>
+        <w:t>Created a new shader which will handle the texture blending</w:t>
+      </w:r>
     </w:p>
+    <w:p>
+      <w:pPr>
+        <w:pStyle w:val="ListParagraph"/>
+        <w:numPr>
+          <w:ilvl w:val="0"/>
+          <w:numId w:val="6"/>
+        </w:numPr>
+      </w:pPr>
+      <w:r>
+        <w:t xml:space="preserve">Edited the method for drawing bitmaps to draw </w:t>
+      </w:r>
+      <w:proofErr w:type="spellStart"/>
+      <w:r>
+        <w:t>pngs</w:t>
+      </w:r>
+      <w:proofErr w:type="spellEnd"/>
+      <w:r>
+        <w:t xml:space="preserve"> (explain </w:t>
+      </w:r>
+      <w:proofErr w:type="gramStart"/>
+      <w:r>
+        <w:t>why .</w:t>
+      </w:r>
+      <w:proofErr w:type="spellStart"/>
+      <w:r>
+        <w:t>pngs</w:t>
+      </w:r>
+      <w:proofErr w:type="spellEnd"/>
+      <w:proofErr w:type="gramEnd"/>
+      <w:r>
+        <w:t xml:space="preserve"> &amp; not bitmaps necessary)</w:t>
+      </w:r>
+    </w:p>
+    <w:p>
+      <w:pPr>
+        <w:pStyle w:val="ListParagraph"/>
+        <w:numPr>
+          <w:ilvl w:val="0"/>
+          <w:numId w:val="6"/>
+        </w:numPr>
+      </w:pPr>
+      <w:r>
+        <w:t>Loaded 2 new textures for blending</w:t>
+      </w:r>
+    </w:p>
+    <w:p>
+      <w:pPr>
+        <w:pStyle w:val="ListParagraph"/>
+        <w:numPr>
+          <w:ilvl w:val="0"/>
+          <w:numId w:val="6"/>
+        </w:numPr>
+      </w:pPr>
+      <w:r>
+        <w:t>Walk through binding the textures to the shader ID</w:t>
+      </w:r>
+    </w:p>
+    <w:p>
+      <w:pPr>
+        <w:pStyle w:val="ListParagraph"/>
+        <w:numPr>
+          <w:ilvl w:val="0"/>
+          <w:numId w:val="6"/>
+        </w:numPr>
+      </w:pPr>
+      <w:r>
+        <w:t>Drew a box using this new shader &amp; the new textures</w:t>
+      </w:r>
+    </w:p>
+    <w:p/>
+    <w:p/>
     <w:p>
       <w:pPr>
         <w:pStyle w:val="Heading1"/>
@@ -4217,7 +4430,7 @@
         <w:rPr>
           <w:u w:val="single"/>
         </w:rPr>
-        <w:t>Walk through</w:t>
+        <w:t>Video</w:t>
       </w:r>
     </w:p>
     <w:p>
@@ -4229,7 +4442,7 @@
         </w:numPr>
       </w:pPr>
       <w:r>
-        <w:t>Walk through the steps/ method of creating this project</w:t>
+        <w:t>Insert video link here</w:t>
       </w:r>
     </w:p>
     <w:p/>
@@ -4244,49 +4457,67 @@
         <w:rPr>
           <w:u w:val="single"/>
         </w:rPr>
-        <w:t>Video</w:t>
+        <w:t>References</w:t>
       </w:r>
     </w:p>
     <w:p>
-      <w:pPr>
-        <w:pStyle w:val="ListParagraph"/>
-        <w:numPr>
-          <w:ilvl w:val="0"/>
-          <w:numId w:val="3"/>
-        </w:numPr>
-      </w:pPr>
-      <w:r>
-        <w:t>Insert video link here</w:t>
-      </w:r>
-    </w:p>
-    <w:p/>
-    <w:p/>
-    <w:p>
-      <w:r>
-        <w:t>//remove unnecessary code – FREE MARKS</w:t>
-      </w:r>
+      <w:hyperlink r:id="rId6" w:history="1">
+        <w:r>
+          <w:rPr>
+            <w:rStyle w:val="Hyperlink"/>
+          </w:rPr>
+          <w:t>https://answers.unity.com/questions/476294/how-do-you-turn-off-terrain-blending.html</w:t>
+        </w:r>
+      </w:hyperlink>
     </w:p>
     <w:p>
-      <w:pPr>
-        <w:rPr>
-          <w:rFonts w:asciiTheme="majorHAnsi" w:eastAsiaTheme="majorEastAsia" w:hAnsiTheme="majorHAnsi" w:cstheme="majorBidi"/>
-          <w:color w:val="2F5496" w:themeColor="accent1" w:themeShade="BF"/>
-          <w:sz w:val="32"/>
-          <w:szCs w:val="32"/>
-        </w:rPr>
-      </w:pPr>
-      <w:r>
-        <w:lastRenderedPageBreak/>
-        <w:br w:type="page"/>
-      </w:r>
+      <w:hyperlink r:id="rId7" w:history="1">
+        <w:r>
+          <w:rPr>
+            <w:rStyle w:val="Hyperlink"/>
+          </w:rPr>
+          <w:t>https://learnopengl.com/Advanced-OpenGL/Blending</w:t>
+        </w:r>
+      </w:hyperlink>
     </w:p>
     <w:p>
+      <w:hyperlink r:id="rId8" w:history="1">
+        <w:r>
+          <w:rPr>
+            <w:rStyle w:val="Hyperlink"/>
+          </w:rPr>
+          <w:t>https://www.youtube.com/watch?v=szasYykLUA0</w:t>
+        </w:r>
+      </w:hyperlink>
+    </w:p>
+    <w:p>
+      <w:hyperlink r:id="rId9" w:history="1">
+        <w:r>
+          <w:rPr>
+            <w:rStyle w:val="Hyperlink"/>
+          </w:rPr>
+          <w:t>https://trycolors.com/</w:t>
+        </w:r>
+      </w:hyperlink>
+    </w:p>
+    <w:p>
       <w:pPr>
         <w:pStyle w:val="Heading1"/>
-      </w:pPr>
-      <w:r>
-        <w:lastRenderedPageBreak/>
-        <w:t>Implementation:</w:t>
+        <w:rPr>
+          <w:rFonts w:asciiTheme="minorHAnsi" w:eastAsiaTheme="minorHAnsi" w:hAnsiTheme="minorHAnsi" w:cstheme="minorBidi"/>
+          <w:color w:val="auto"/>
+          <w:sz w:val="22"/>
+          <w:szCs w:val="22"/>
+        </w:rPr>
+      </w:pPr>
+      <w:r>
+        <w:rPr>
+          <w:u w:val="single"/>
+        </w:rPr>
+        <w:t>Implementation</w:t>
+      </w:r>
+      <w:r>
+        <w:t>:</w:t>
       </w:r>
     </w:p>
     <w:p>
@@ -4664,6 +4895,92 @@
     </w:lvl>
   </w:abstractNum>
   <w:abstractNum w:abstractNumId="2" w15:restartNumberingAfterBreak="0">
+    <w:nsid w:val="5EB5008A"/>
+    <w:multiLevelType w:val="hybridMultilevel"/>
+    <w:tmpl w:val="9E20B840"/>
+    <w:lvl w:ilvl="0" w:tplc="0809000F">
+      <w:start w:val="1"/>
+      <w:numFmt w:val="decimal"/>
+      <w:lvlText w:val="%1."/>
+      <w:lvlJc w:val="left"/>
+      <w:pPr>
+        <w:ind w:left="1440" w:hanging="360"/>
+      </w:pPr>
+    </w:lvl>
+    <w:lvl w:ilvl="1" w:tplc="08090019" w:tentative="1">
+      <w:start w:val="1"/>
+      <w:numFmt w:val="lowerLetter"/>
+      <w:lvlText w:val="%2."/>
+      <w:lvlJc w:val="left"/>
+      <w:pPr>
+        <w:ind w:left="2160" w:hanging="360"/>
+      </w:pPr>
+    </w:lvl>
+    <w:lvl w:ilvl="2" w:tplc="0809001B" w:tentative="1">
+      <w:start w:val="1"/>
+      <w:numFmt w:val="lowerRoman"/>
+      <w:lvlText w:val="%3."/>
+      <w:lvlJc w:val="right"/>
+      <w:pPr>
+        <w:ind w:left="2880" w:hanging="180"/>
+      </w:pPr>
+    </w:lvl>
+    <w:lvl w:ilvl="3" w:tplc="0809000F" w:tentative="1">
+      <w:start w:val="1"/>
+      <w:numFmt w:val="decimal"/>
+      <w:lvlText w:val="%4."/>
+      <w:lvlJc w:val="left"/>
+      <w:pPr>
+        <w:ind w:left="3600" w:hanging="360"/>
+      </w:pPr>
+    </w:lvl>
+    <w:lvl w:ilvl="4" w:tplc="08090019" w:tentative="1">
+      <w:start w:val="1"/>
+      <w:numFmt w:val="lowerLetter"/>
+      <w:lvlText w:val="%5."/>
+      <w:lvlJc w:val="left"/>
+      <w:pPr>
+        <w:ind w:left="4320" w:hanging="360"/>
+      </w:pPr>
+    </w:lvl>
+    <w:lvl w:ilvl="5" w:tplc="0809001B" w:tentative="1">
+      <w:start w:val="1"/>
+      <w:numFmt w:val="lowerRoman"/>
+      <w:lvlText w:val="%6."/>
+      <w:lvlJc w:val="right"/>
+      <w:pPr>
+        <w:ind w:left="5040" w:hanging="180"/>
+      </w:pPr>
+    </w:lvl>
+    <w:lvl w:ilvl="6" w:tplc="0809000F" w:tentative="1">
+      <w:start w:val="1"/>
+      <w:numFmt w:val="decimal"/>
+      <w:lvlText w:val="%7."/>
+      <w:lvlJc w:val="left"/>
+      <w:pPr>
+        <w:ind w:left="5760" w:hanging="360"/>
+      </w:pPr>
+    </w:lvl>
+    <w:lvl w:ilvl="7" w:tplc="08090019" w:tentative="1">
+      <w:start w:val="1"/>
+      <w:numFmt w:val="lowerLetter"/>
+      <w:lvlText w:val="%8."/>
+      <w:lvlJc w:val="left"/>
+      <w:pPr>
+        <w:ind w:left="6480" w:hanging="360"/>
+      </w:pPr>
+    </w:lvl>
+    <w:lvl w:ilvl="8" w:tplc="0809001B" w:tentative="1">
+      <w:start w:val="1"/>
+      <w:numFmt w:val="lowerRoman"/>
+      <w:lvlText w:val="%9."/>
+      <w:lvlJc w:val="right"/>
+      <w:pPr>
+        <w:ind w:left="7200" w:hanging="180"/>
+      </w:pPr>
+    </w:lvl>
+  </w:abstractNum>
+  <w:abstractNum w:abstractNumId="3" w15:restartNumberingAfterBreak="0">
     <w:nsid w:val="5F64376B"/>
     <w:multiLevelType w:val="hybridMultilevel"/>
     <w:tmpl w:val="401A8536"/>
@@ -4776,7 +5093,7 @@
       </w:rPr>
     </w:lvl>
   </w:abstractNum>
-  <w:abstractNum w:abstractNumId="3" w15:restartNumberingAfterBreak="0">
+  <w:abstractNum w:abstractNumId="4" w15:restartNumberingAfterBreak="0">
     <w:nsid w:val="6D6913EC"/>
     <w:multiLevelType w:val="hybridMultilevel"/>
     <w:tmpl w:val="ECB209C6"/>
@@ -4862,7 +5179,7 @@
       </w:pPr>
     </w:lvl>
   </w:abstractNum>
-  <w:abstractNum w:abstractNumId="4" w15:restartNumberingAfterBreak="0">
+  <w:abstractNum w:abstractNumId="5" w15:restartNumberingAfterBreak="0">
     <w:nsid w:val="7F292E29"/>
     <w:multiLevelType w:val="hybridMultilevel"/>
     <w:tmpl w:val="0CBE24C6"/>
@@ -4976,19 +5293,22 @@
     </w:lvl>
   </w:abstractNum>
   <w:num w:numId="1">
-    <w:abstractNumId w:val="4"/>
+    <w:abstractNumId w:val="5"/>
   </w:num>
   <w:num w:numId="2">
-    <w:abstractNumId w:val="2"/>
+    <w:abstractNumId w:val="3"/>
   </w:num>
   <w:num w:numId="3">
     <w:abstractNumId w:val="0"/>
   </w:num>
   <w:num w:numId="4">
-    <w:abstractNumId w:val="3"/>
+    <w:abstractNumId w:val="4"/>
   </w:num>
   <w:num w:numId="5">
     <w:abstractNumId w:val="1"/>
+  </w:num>
+  <w:num w:numId="6">
+    <w:abstractNumId w:val="2"/>
   </w:num>
 </w:numbering>
 </file>
@@ -5551,6 +5871,29 @@
     <w:uiPriority w:val="1"/>
     <w:rsid w:val="00B65E62"/>
   </w:style>
+  <w:style w:type="character" w:styleId="Hyperlink">
+    <w:name w:val="Hyperlink"/>
+    <w:basedOn w:val="DefaultParagraphFont"/>
+    <w:uiPriority w:val="99"/>
+    <w:unhideWhenUsed/>
+    <w:rsid w:val="00B050F1"/>
+    <w:rPr>
+      <w:color w:val="0563C1" w:themeColor="hyperlink"/>
+      <w:u w:val="single"/>
+    </w:rPr>
+  </w:style>
+  <w:style w:type="character" w:styleId="UnresolvedMention">
+    <w:name w:val="Unresolved Mention"/>
+    <w:basedOn w:val="DefaultParagraphFont"/>
+    <w:uiPriority w:val="99"/>
+    <w:semiHidden/>
+    <w:unhideWhenUsed/>
+    <w:rsid w:val="00B050F1"/>
+    <w:rPr>
+      <w:color w:val="605E5C"/>
+      <w:shd w:val="clear" w:color="auto" w:fill="E1DFDD"/>
+    </w:rPr>
+  </w:style>
 </w:styles>
 </file>
 

</xml_diff>

<commit_message>
adding textures & interactivity to prove the concept
Signed-off-by: CraigMcCorrisken <craigmccorrisken@gmail.com>
</commit_message>
<xml_diff>
--- a/Report.docx
+++ b/Report.docx
@@ -4090,8 +4090,6 @@
       <w:r>
         <w:t xml:space="preserve"> The user will also be able to use the WASD keys to move the camera around the box and to see the effect from different angles and prove the graphics effect works in a 3D environment.</w:t>
       </w:r>
-      <w:bookmarkStart w:id="0" w:name="_GoBack"/>
-      <w:bookmarkEnd w:id="0"/>
     </w:p>
     <w:p>
       <w:r>
@@ -4186,6 +4184,115 @@
       </w:r>
     </w:p>
     <w:p>
+      <w:r>
+        <w:t xml:space="preserve">Texture blending is </w:t>
+      </w:r>
+      <w:r>
+        <w:t xml:space="preserve">a graphical concept in which two separate images are blended together to create a </w:t>
+      </w:r>
+      <w:r>
+        <w:t>new</w:t>
+      </w:r>
+      <w:r>
+        <w:t xml:space="preserve"> texture. </w:t>
+      </w:r>
+      <w:r>
+        <w:t xml:space="preserve">At its very core, texture blending is taking the colour of each pixel at corresponding locations on two separate textures and blending them together to give the colour of that pixel on the new texture. For example: if you were to take a red pixel from one texture and blend it with a blue pixel from a second texture you would create a new texture which has a purple pixel. The type of purple you would get is dependent on how transparent you made each pixel from each texture, </w:t>
+      </w:r>
+      <w:r>
+        <w:t>i.e.</w:t>
+      </w:r>
+      <w:r>
+        <w:t xml:space="preserve">: </w:t>
+      </w:r>
+      <w:r>
+        <w:t>the more transparent you make the red pixel, the more blue is visible which will make the new pixel appear a darker shade of purple and vice versa.</w:t>
+      </w:r>
+    </w:p>
+    <w:p>
+      <w:r>
+        <w:t>Texture blending has many good uses, one of which could be a blending a cobble road surface with a grassy/ moss texture to give the effect of wear &amp; tear/ aged over time. To add a sense of realism, you could affect the alpha value of the moss texture, making it appear darker/thicker in certain areas, i.e. areas it has been walked on or paths have been created.</w:t>
+      </w:r>
+    </w:p>
+    <w:p/>
+    <w:p>
+      <w:r>
+        <w:rPr>
+          <w:noProof/>
+        </w:rPr>
+        <w:drawing>
+          <wp:inline distT="0" distB="0" distL="0" distR="0" wp14:anchorId="243B4BA2" wp14:editId="30EF0EE9">
+            <wp:extent cx="3147060" cy="2932630"/>
+            <wp:effectExtent l="0" t="0" r="0" b="1270"/>
+            <wp:docPr id="33" name="Picture 33"/>
+            <wp:cNvGraphicFramePr>
+              <a:graphicFrameLocks xmlns:a="http://schemas.openxmlformats.org/drawingml/2006/main" noChangeAspect="1"/>
+            </wp:cNvGraphicFramePr>
+            <a:graphic xmlns:a="http://schemas.openxmlformats.org/drawingml/2006/main">
+              <a:graphicData uri="http://schemas.openxmlformats.org/drawingml/2006/picture">
+                <pic:pic xmlns:pic="http://schemas.openxmlformats.org/drawingml/2006/picture">
+                  <pic:nvPicPr>
+                    <pic:cNvPr id="33" name="blending.png"/>
+                    <pic:cNvPicPr/>
+                  </pic:nvPicPr>
+                  <pic:blipFill>
+                    <a:blip r:embed="rId6" cstate="print">
+                      <a:extLst>
+                        <a:ext uri="{28A0092B-C50C-407E-A947-70E740481C1C}">
+                          <a14:useLocalDpi xmlns:a14="http://schemas.microsoft.com/office/drawing/2010/main" val="0"/>
+                        </a:ext>
+                      </a:extLst>
+                    </a:blip>
+                    <a:stretch>
+                      <a:fillRect/>
+                    </a:stretch>
+                  </pic:blipFill>
+                  <pic:spPr>
+                    <a:xfrm>
+                      <a:off x="0" y="0"/>
+                      <a:ext cx="3164075" cy="2948486"/>
+                    </a:xfrm>
+                    <a:prstGeom prst="rect">
+                      <a:avLst/>
+                    </a:prstGeom>
+                  </pic:spPr>
+                </pic:pic>
+              </a:graphicData>
+            </a:graphic>
+          </wp:inline>
+        </w:drawing>
+      </w:r>
+    </w:p>
+    <w:p>
+      <w:pPr>
+        <w:pStyle w:val="ListParagraph"/>
+        <w:numPr>
+          <w:ilvl w:val="0"/>
+          <w:numId w:val="7"/>
+        </w:numPr>
+      </w:pPr>
+      <w:r>
+        <w:t>A very basic diagram of what you except from texture blending</w:t>
+      </w:r>
+      <w:bookmarkStart w:id="0" w:name="_GoBack"/>
+      <w:bookmarkEnd w:id="0"/>
+    </w:p>
+    <w:p/>
+    <w:p>
+      <w:pPr>
+        <w:pStyle w:val="Heading1"/>
+        <w:rPr>
+          <w:u w:val="single"/>
+        </w:rPr>
+      </w:pPr>
+      <w:r>
+        <w:rPr>
+          <w:u w:val="single"/>
+        </w:rPr>
+        <w:t>Before &amp; after</w:t>
+      </w:r>
+    </w:p>
+    <w:p>
       <w:pPr>
         <w:pStyle w:val="ListParagraph"/>
         <w:numPr>
@@ -4194,19 +4301,28 @@
         </w:numPr>
       </w:pPr>
       <w:r>
-        <w:t xml:space="preserve">Explain the concept of Texture Blending to </w:t>
-      </w:r>
-      <w:r>
-        <w:t>a</w:t>
-      </w:r>
-      <w:r>
-        <w:t xml:space="preserve"> non-knowledgeable person (high level, no code/ </w:t>
-      </w:r>
-      <w:r>
-        <w:t>shader details</w:t>
-      </w:r>
-      <w:r>
-        <w:t>)</w:t>
+        <w:t>Show box using phong &amp; using texture blending (images, brief description)</w:t>
+      </w:r>
+    </w:p>
+    <w:p>
+      <w:pPr>
+        <w:rPr>
+          <w:u w:val="single"/>
+        </w:rPr>
+      </w:pPr>
+    </w:p>
+    <w:p>
+      <w:pPr>
+        <w:pStyle w:val="Heading1"/>
+        <w:rPr>
+          <w:u w:val="single"/>
+        </w:rPr>
+      </w:pPr>
+      <w:r>
+        <w:rPr>
+          <w:u w:val="single"/>
+        </w:rPr>
+        <w:t>Walk through</w:t>
       </w:r>
     </w:p>
     <w:p>
@@ -4218,7 +4334,7 @@
         </w:numPr>
       </w:pPr>
       <w:r>
-        <w:t>Insert diagrams for Texture Blending</w:t>
+        <w:t>Walk through the steps/ method of creating this project</w:t>
       </w:r>
     </w:p>
     <w:p>
@@ -4230,40 +4346,92 @@
         </w:numPr>
       </w:pPr>
       <w:r>
-        <w:t>Images</w:t>
+        <w:t>//edit the below into paragraphs</w:t>
       </w:r>
     </w:p>
     <w:p>
-      <w:r>
-        <w:t xml:space="preserve">Texture blending is </w:t>
-      </w:r>
-      <w:r>
-        <w:t xml:space="preserve">a graphical concept in which two separate images are blended together to create a </w:t>
-      </w:r>
-      <w:r>
-        <w:t>new</w:t>
-      </w:r>
-      <w:r>
-        <w:t xml:space="preserve"> texture. </w:t>
-      </w:r>
-      <w:r>
-        <w:t xml:space="preserve">At its very core, texture blending is taking the colour of each pixel at corresponding locations on two separate textures and blending them together to give the colour of that pixel on the new texture. For example: if you were to take a red pixel from one texture and blend it with a blue pixel from a second texture you would create a new texture which has a purple pixel. The type of purple you would get is dependent on how transparent you made each pixel from each texture, </w:t>
-      </w:r>
-      <w:r>
-        <w:t>i.e.</w:t>
-      </w:r>
-      <w:r>
-        <w:t xml:space="preserve">: </w:t>
-      </w:r>
-      <w:r>
-        <w:t>the more transparent you make the red pixel, the more blue is visible which will make the new pixel appear a darker shade of purple and vice versa.</w:t>
+      <w:pPr>
+        <w:pStyle w:val="ListParagraph"/>
+        <w:numPr>
+          <w:ilvl w:val="0"/>
+          <w:numId w:val="6"/>
+        </w:numPr>
+      </w:pPr>
+      <w:r>
+        <w:t>Created a new shader which will handle the texture blending</w:t>
       </w:r>
     </w:p>
     <w:p>
-      <w:r>
-        <w:t>Texture blending has many good uses, one of which could be a blending a cobble road surface with a grassy/ moss texture to give the effect of wear &amp; tear/ aged over time. To add a sense of realism, you could affect the alpha value of the moss texture, making it appear darker/thicker in certain areas, i.e. areas it has been walked on or paths have been created.</w:t>
+      <w:pPr>
+        <w:pStyle w:val="ListParagraph"/>
+        <w:numPr>
+          <w:ilvl w:val="0"/>
+          <w:numId w:val="6"/>
+        </w:numPr>
+      </w:pPr>
+      <w:r>
+        <w:t xml:space="preserve">Edited the method for drawing bitmaps to draw </w:t>
+      </w:r>
+      <w:proofErr w:type="spellStart"/>
+      <w:r>
+        <w:t>pngs</w:t>
+      </w:r>
+      <w:proofErr w:type="spellEnd"/>
+      <w:r>
+        <w:t xml:space="preserve"> (explain </w:t>
+      </w:r>
+      <w:proofErr w:type="gramStart"/>
+      <w:r>
+        <w:t>why .</w:t>
+      </w:r>
+      <w:proofErr w:type="spellStart"/>
+      <w:r>
+        <w:t>pngs</w:t>
+      </w:r>
+      <w:proofErr w:type="spellEnd"/>
+      <w:proofErr w:type="gramEnd"/>
+      <w:r>
+        <w:t xml:space="preserve"> &amp; not bitmaps necessary)</w:t>
       </w:r>
     </w:p>
+    <w:p>
+      <w:pPr>
+        <w:pStyle w:val="ListParagraph"/>
+        <w:numPr>
+          <w:ilvl w:val="0"/>
+          <w:numId w:val="6"/>
+        </w:numPr>
+      </w:pPr>
+      <w:r>
+        <w:lastRenderedPageBreak/>
+        <w:t>Loaded 2 new textures for blending</w:t>
+      </w:r>
+    </w:p>
+    <w:p>
+      <w:pPr>
+        <w:pStyle w:val="ListParagraph"/>
+        <w:numPr>
+          <w:ilvl w:val="0"/>
+          <w:numId w:val="6"/>
+        </w:numPr>
+      </w:pPr>
+      <w:r>
+        <w:t>Walk through binding the textures to the shader ID</w:t>
+      </w:r>
+    </w:p>
+    <w:p>
+      <w:pPr>
+        <w:pStyle w:val="ListParagraph"/>
+        <w:numPr>
+          <w:ilvl w:val="0"/>
+          <w:numId w:val="6"/>
+        </w:numPr>
+      </w:pPr>
+      <w:r>
+        <w:t>Drew a box using this new shader &amp; the new textures</w:t>
+      </w:r>
+    </w:p>
+    <w:p/>
     <w:p/>
     <w:p>
       <w:pPr>
@@ -4276,7 +4444,7 @@
         <w:rPr>
           <w:u w:val="single"/>
         </w:rPr>
-        <w:t>Before &amp; after</w:t>
+        <w:t>Video</w:t>
       </w:r>
     </w:p>
     <w:p>
@@ -4288,16 +4456,10 @@
         </w:numPr>
       </w:pPr>
       <w:r>
-        <w:t>Show box using phong &amp; using texture blending (images, brief description)</w:t>
+        <w:t>Insert video link here</w:t>
       </w:r>
     </w:p>
-    <w:p>
-      <w:pPr>
-        <w:rPr>
-          <w:u w:val="single"/>
-        </w:rPr>
-      </w:pPr>
-    </w:p>
+    <w:p/>
     <w:p>
       <w:pPr>
         <w:pStyle w:val="Heading1"/>
@@ -4309,159 +4471,11 @@
         <w:rPr>
           <w:u w:val="single"/>
         </w:rPr>
-        <w:t>Walk through</w:t>
+        <w:t>References</w:t>
       </w:r>
     </w:p>
     <w:p>
-      <w:pPr>
-        <w:pStyle w:val="ListParagraph"/>
-        <w:numPr>
-          <w:ilvl w:val="0"/>
-          <w:numId w:val="3"/>
-        </w:numPr>
-      </w:pPr>
-      <w:r>
-        <w:t>Walk through the steps/ method of creating this project</w:t>
-      </w:r>
-    </w:p>
-    <w:p>
-      <w:pPr>
-        <w:pStyle w:val="ListParagraph"/>
-        <w:numPr>
-          <w:ilvl w:val="0"/>
-          <w:numId w:val="3"/>
-        </w:numPr>
-      </w:pPr>
-      <w:r>
-        <w:t>//edit the below into paragraphs</w:t>
-      </w:r>
-    </w:p>
-    <w:p>
-      <w:pPr>
-        <w:pStyle w:val="ListParagraph"/>
-        <w:numPr>
-          <w:ilvl w:val="0"/>
-          <w:numId w:val="6"/>
-        </w:numPr>
-      </w:pPr>
-      <w:r>
-        <w:t>Created a new shader which will handle the texture blending</w:t>
-      </w:r>
-    </w:p>
-    <w:p>
-      <w:pPr>
-        <w:pStyle w:val="ListParagraph"/>
-        <w:numPr>
-          <w:ilvl w:val="0"/>
-          <w:numId w:val="6"/>
-        </w:numPr>
-      </w:pPr>
-      <w:r>
-        <w:t xml:space="preserve">Edited the method for drawing bitmaps to draw </w:t>
-      </w:r>
-      <w:proofErr w:type="spellStart"/>
-      <w:r>
-        <w:t>pngs</w:t>
-      </w:r>
-      <w:proofErr w:type="spellEnd"/>
-      <w:r>
-        <w:t xml:space="preserve"> (explain </w:t>
-      </w:r>
-      <w:proofErr w:type="gramStart"/>
-      <w:r>
-        <w:t>why .</w:t>
-      </w:r>
-      <w:proofErr w:type="spellStart"/>
-      <w:r>
-        <w:t>pngs</w:t>
-      </w:r>
-      <w:proofErr w:type="spellEnd"/>
-      <w:proofErr w:type="gramEnd"/>
-      <w:r>
-        <w:t xml:space="preserve"> &amp; not bitmaps necessary)</w:t>
-      </w:r>
-    </w:p>
-    <w:p>
-      <w:pPr>
-        <w:pStyle w:val="ListParagraph"/>
-        <w:numPr>
-          <w:ilvl w:val="0"/>
-          <w:numId w:val="6"/>
-        </w:numPr>
-      </w:pPr>
-      <w:r>
-        <w:t>Loaded 2 new textures for blending</w:t>
-      </w:r>
-    </w:p>
-    <w:p>
-      <w:pPr>
-        <w:pStyle w:val="ListParagraph"/>
-        <w:numPr>
-          <w:ilvl w:val="0"/>
-          <w:numId w:val="6"/>
-        </w:numPr>
-      </w:pPr>
-      <w:r>
-        <w:t>Walk through binding the textures to the shader ID</w:t>
-      </w:r>
-    </w:p>
-    <w:p>
-      <w:pPr>
-        <w:pStyle w:val="ListParagraph"/>
-        <w:numPr>
-          <w:ilvl w:val="0"/>
-          <w:numId w:val="6"/>
-        </w:numPr>
-      </w:pPr>
-      <w:r>
-        <w:t>Drew a box using this new shader &amp; the new textures</w:t>
-      </w:r>
-    </w:p>
-    <w:p/>
-    <w:p/>
-    <w:p>
-      <w:pPr>
-        <w:pStyle w:val="Heading1"/>
-        <w:rPr>
-          <w:u w:val="single"/>
-        </w:rPr>
-      </w:pPr>
-      <w:r>
-        <w:rPr>
-          <w:u w:val="single"/>
-        </w:rPr>
-        <w:t>Video</w:t>
-      </w:r>
-    </w:p>
-    <w:p>
-      <w:pPr>
-        <w:pStyle w:val="ListParagraph"/>
-        <w:numPr>
-          <w:ilvl w:val="0"/>
-          <w:numId w:val="3"/>
-        </w:numPr>
-      </w:pPr>
-      <w:r>
-        <w:t>Insert video link here</w:t>
-      </w:r>
-    </w:p>
-    <w:p/>
-    <w:p>
-      <w:pPr>
-        <w:pStyle w:val="Heading1"/>
-        <w:rPr>
-          <w:u w:val="single"/>
-        </w:rPr>
-      </w:pPr>
-      <w:r>
-        <w:rPr>
-          <w:u w:val="single"/>
-        </w:rPr>
-        <w:t>References</w:t>
-      </w:r>
-    </w:p>
-    <w:p>
-      <w:hyperlink r:id="rId6" w:history="1">
+      <w:hyperlink r:id="rId7" w:history="1">
         <w:r>
           <w:rPr>
             <w:rStyle w:val="Hyperlink"/>
@@ -4471,7 +4485,7 @@
       </w:hyperlink>
     </w:p>
     <w:p>
-      <w:hyperlink r:id="rId7" w:history="1">
+      <w:hyperlink r:id="rId8" w:history="1">
         <w:r>
           <w:rPr>
             <w:rStyle w:val="Hyperlink"/>
@@ -4481,7 +4495,7 @@
       </w:hyperlink>
     </w:p>
     <w:p>
-      <w:hyperlink r:id="rId8" w:history="1">
+      <w:hyperlink r:id="rId9" w:history="1">
         <w:r>
           <w:rPr>
             <w:rStyle w:val="Hyperlink"/>
@@ -4491,7 +4505,7 @@
       </w:hyperlink>
     </w:p>
     <w:p>
-      <w:hyperlink r:id="rId9" w:history="1">
+      <w:hyperlink r:id="rId10" w:history="1">
         <w:r>
           <w:rPr>
             <w:rStyle w:val="Hyperlink"/>
@@ -4782,6 +4796,118 @@
     </w:lvl>
   </w:abstractNum>
   <w:abstractNum w:abstractNumId="1" w15:restartNumberingAfterBreak="0">
+    <w:nsid w:val="321C1A44"/>
+    <w:multiLevelType w:val="hybridMultilevel"/>
+    <w:tmpl w:val="8C1EF712"/>
+    <w:lvl w:ilvl="0" w:tplc="44E42ECE">
+      <w:numFmt w:val="bullet"/>
+      <w:lvlText w:val="-"/>
+      <w:lvlJc w:val="left"/>
+      <w:pPr>
+        <w:ind w:left="720" w:hanging="360"/>
+      </w:pPr>
+      <w:rPr>
+        <w:rFonts w:ascii="Calibri" w:eastAsiaTheme="minorHAnsi" w:hAnsi="Calibri" w:cs="Calibri" w:hint="default"/>
+      </w:rPr>
+    </w:lvl>
+    <w:lvl w:ilvl="1" w:tplc="08090003" w:tentative="1">
+      <w:start w:val="1"/>
+      <w:numFmt w:val="bullet"/>
+      <w:lvlText w:val="o"/>
+      <w:lvlJc w:val="left"/>
+      <w:pPr>
+        <w:ind w:left="1440" w:hanging="360"/>
+      </w:pPr>
+      <w:rPr>
+        <w:rFonts w:ascii="Courier New" w:hAnsi="Courier New" w:cs="Courier New" w:hint="default"/>
+      </w:rPr>
+    </w:lvl>
+    <w:lvl w:ilvl="2" w:tplc="08090005" w:tentative="1">
+      <w:start w:val="1"/>
+      <w:numFmt w:val="bullet"/>
+      <w:lvlText w:val=""/>
+      <w:lvlJc w:val="left"/>
+      <w:pPr>
+        <w:ind w:left="2160" w:hanging="360"/>
+      </w:pPr>
+      <w:rPr>
+        <w:rFonts w:ascii="Wingdings" w:hAnsi="Wingdings" w:hint="default"/>
+      </w:rPr>
+    </w:lvl>
+    <w:lvl w:ilvl="3" w:tplc="08090001" w:tentative="1">
+      <w:start w:val="1"/>
+      <w:numFmt w:val="bullet"/>
+      <w:lvlText w:val=""/>
+      <w:lvlJc w:val="left"/>
+      <w:pPr>
+        <w:ind w:left="2880" w:hanging="360"/>
+      </w:pPr>
+      <w:rPr>
+        <w:rFonts w:ascii="Symbol" w:hAnsi="Symbol" w:hint="default"/>
+      </w:rPr>
+    </w:lvl>
+    <w:lvl w:ilvl="4" w:tplc="08090003" w:tentative="1">
+      <w:start w:val="1"/>
+      <w:numFmt w:val="bullet"/>
+      <w:lvlText w:val="o"/>
+      <w:lvlJc w:val="left"/>
+      <w:pPr>
+        <w:ind w:left="3600" w:hanging="360"/>
+      </w:pPr>
+      <w:rPr>
+        <w:rFonts w:ascii="Courier New" w:hAnsi="Courier New" w:cs="Courier New" w:hint="default"/>
+      </w:rPr>
+    </w:lvl>
+    <w:lvl w:ilvl="5" w:tplc="08090005" w:tentative="1">
+      <w:start w:val="1"/>
+      <w:numFmt w:val="bullet"/>
+      <w:lvlText w:val=""/>
+      <w:lvlJc w:val="left"/>
+      <w:pPr>
+        <w:ind w:left="4320" w:hanging="360"/>
+      </w:pPr>
+      <w:rPr>
+        <w:rFonts w:ascii="Wingdings" w:hAnsi="Wingdings" w:hint="default"/>
+      </w:rPr>
+    </w:lvl>
+    <w:lvl w:ilvl="6" w:tplc="08090001" w:tentative="1">
+      <w:start w:val="1"/>
+      <w:numFmt w:val="bullet"/>
+      <w:lvlText w:val=""/>
+      <w:lvlJc w:val="left"/>
+      <w:pPr>
+        <w:ind w:left="5040" w:hanging="360"/>
+      </w:pPr>
+      <w:rPr>
+        <w:rFonts w:ascii="Symbol" w:hAnsi="Symbol" w:hint="default"/>
+      </w:rPr>
+    </w:lvl>
+    <w:lvl w:ilvl="7" w:tplc="08090003" w:tentative="1">
+      <w:start w:val="1"/>
+      <w:numFmt w:val="bullet"/>
+      <w:lvlText w:val="o"/>
+      <w:lvlJc w:val="left"/>
+      <w:pPr>
+        <w:ind w:left="5760" w:hanging="360"/>
+      </w:pPr>
+      <w:rPr>
+        <w:rFonts w:ascii="Courier New" w:hAnsi="Courier New" w:cs="Courier New" w:hint="default"/>
+      </w:rPr>
+    </w:lvl>
+    <w:lvl w:ilvl="8" w:tplc="08090005" w:tentative="1">
+      <w:start w:val="1"/>
+      <w:numFmt w:val="bullet"/>
+      <w:lvlText w:val=""/>
+      <w:lvlJc w:val="left"/>
+      <w:pPr>
+        <w:ind w:left="6480" w:hanging="360"/>
+      </w:pPr>
+      <w:rPr>
+        <w:rFonts w:ascii="Wingdings" w:hAnsi="Wingdings" w:hint="default"/>
+      </w:rPr>
+    </w:lvl>
+  </w:abstractNum>
+  <w:abstractNum w:abstractNumId="2" w15:restartNumberingAfterBreak="0">
     <w:nsid w:val="47D33F22"/>
     <w:multiLevelType w:val="hybridMultilevel"/>
     <w:tmpl w:val="56A0CCE6"/>
@@ -4894,7 +5020,7 @@
       </w:rPr>
     </w:lvl>
   </w:abstractNum>
-  <w:abstractNum w:abstractNumId="2" w15:restartNumberingAfterBreak="0">
+  <w:abstractNum w:abstractNumId="3" w15:restartNumberingAfterBreak="0">
     <w:nsid w:val="5EB5008A"/>
     <w:multiLevelType w:val="hybridMultilevel"/>
     <w:tmpl w:val="9E20B840"/>
@@ -4980,7 +5106,7 @@
       </w:pPr>
     </w:lvl>
   </w:abstractNum>
-  <w:abstractNum w:abstractNumId="3" w15:restartNumberingAfterBreak="0">
+  <w:abstractNum w:abstractNumId="4" w15:restartNumberingAfterBreak="0">
     <w:nsid w:val="5F64376B"/>
     <w:multiLevelType w:val="hybridMultilevel"/>
     <w:tmpl w:val="401A8536"/>
@@ -5093,7 +5219,7 @@
       </w:rPr>
     </w:lvl>
   </w:abstractNum>
-  <w:abstractNum w:abstractNumId="4" w15:restartNumberingAfterBreak="0">
+  <w:abstractNum w:abstractNumId="5" w15:restartNumberingAfterBreak="0">
     <w:nsid w:val="6D6913EC"/>
     <w:multiLevelType w:val="hybridMultilevel"/>
     <w:tmpl w:val="ECB209C6"/>
@@ -5179,7 +5305,7 @@
       </w:pPr>
     </w:lvl>
   </w:abstractNum>
-  <w:abstractNum w:abstractNumId="5" w15:restartNumberingAfterBreak="0">
+  <w:abstractNum w:abstractNumId="6" w15:restartNumberingAfterBreak="0">
     <w:nsid w:val="7F292E29"/>
     <w:multiLevelType w:val="hybridMultilevel"/>
     <w:tmpl w:val="0CBE24C6"/>
@@ -5293,22 +5419,25 @@
     </w:lvl>
   </w:abstractNum>
   <w:num w:numId="1">
-    <w:abstractNumId w:val="5"/>
+    <w:abstractNumId w:val="6"/>
   </w:num>
   <w:num w:numId="2">
-    <w:abstractNumId w:val="3"/>
+    <w:abstractNumId w:val="4"/>
   </w:num>
   <w:num w:numId="3">
     <w:abstractNumId w:val="0"/>
   </w:num>
   <w:num w:numId="4">
-    <w:abstractNumId w:val="4"/>
+    <w:abstractNumId w:val="5"/>
   </w:num>
   <w:num w:numId="5">
-    <w:abstractNumId w:val="1"/>
+    <w:abstractNumId w:val="2"/>
   </w:num>
   <w:num w:numId="6">
-    <w:abstractNumId w:val="2"/>
+    <w:abstractNumId w:val="3"/>
+  </w:num>
+  <w:num w:numId="7">
+    <w:abstractNumId w:val="1"/>
   </w:num>
 </w:numbering>
 </file>

</xml_diff>

<commit_message>
Adding to the report
Signed-off-by: CraigMcCorrisken <craigmccorrisken@gmail.com>
</commit_message>
<xml_diff>
--- a/Report.docx
+++ b/Report.docx
@@ -4090,8 +4090,14 @@
       <w:r>
         <w:t xml:space="preserve"> The user will also be able to use the WASD keys to move the camera around the box and to see the effect from different angles and prove the graphics effect works in a 3D environment.</w:t>
       </w:r>
+      <w:r>
+        <w:t xml:space="preserve"> Pressing the number keys “3, 4, 5 &amp; 6” will switch the texture which is being used as the effect texture and change the look of the box, this will be used to show how the effect works using different effect textures, while keeping the same base texture.</w:t>
+      </w:r>
     </w:p>
     <w:p>
+      <w:pPr>
+        <w:jc w:val="center"/>
+      </w:pPr>
       <w:r>
         <w:rPr>
           <w:noProof/>
@@ -4140,6 +4146,13 @@
       </w:r>
     </w:p>
     <w:p>
+      <w:pPr>
+        <w:pStyle w:val="ListParagraph"/>
+        <w:numPr>
+          <w:ilvl w:val="0"/>
+          <w:numId w:val="8"/>
+        </w:numPr>
+      </w:pPr>
       <w:r>
         <w:t>The finished product should look similar to the centre of the above picture. This is a good example of two separate images &amp; how they look after blending them together.</w:t>
       </w:r>
@@ -4274,8 +4287,6 @@
       <w:r>
         <w:t>A very basic diagram of what you except from texture blending</w:t>
       </w:r>
-      <w:bookmarkStart w:id="0" w:name="_GoBack"/>
-      <w:bookmarkEnd w:id="0"/>
     </w:p>
     <w:p/>
     <w:p>
@@ -4310,6 +4321,342 @@
           <w:u w:val="single"/>
         </w:rPr>
       </w:pPr>
+      <w:r>
+        <w:rPr>
+          <w:noProof/>
+          <w:u w:val="single"/>
+        </w:rPr>
+        <w:lastRenderedPageBreak/>
+        <w:drawing>
+          <wp:inline distT="0" distB="0" distL="0" distR="0" wp14:anchorId="7541E531" wp14:editId="02F66BE8">
+            <wp:extent cx="3241964" cy="2555929"/>
+            <wp:effectExtent l="0" t="0" r="0" b="0"/>
+            <wp:docPr id="34" name="Picture 34"/>
+            <wp:cNvGraphicFramePr>
+              <a:graphicFrameLocks xmlns:a="http://schemas.openxmlformats.org/drawingml/2006/main" noChangeAspect="1"/>
+            </wp:cNvGraphicFramePr>
+            <a:graphic xmlns:a="http://schemas.openxmlformats.org/drawingml/2006/main">
+              <a:graphicData uri="http://schemas.openxmlformats.org/drawingml/2006/picture">
+                <pic:pic xmlns:pic="http://schemas.openxmlformats.org/drawingml/2006/picture">
+                  <pic:nvPicPr>
+                    <pic:cNvPr id="34" name="phong.png"/>
+                    <pic:cNvPicPr/>
+                  </pic:nvPicPr>
+                  <pic:blipFill>
+                    <a:blip r:embed="rId7" cstate="print">
+                      <a:extLst>
+                        <a:ext uri="{28A0092B-C50C-407E-A947-70E740481C1C}">
+                          <a14:useLocalDpi xmlns:a14="http://schemas.microsoft.com/office/drawing/2010/main" val="0"/>
+                        </a:ext>
+                      </a:extLst>
+                    </a:blip>
+                    <a:stretch>
+                      <a:fillRect/>
+                    </a:stretch>
+                  </pic:blipFill>
+                  <pic:spPr>
+                    <a:xfrm>
+                      <a:off x="0" y="0"/>
+                      <a:ext cx="3278206" cy="2584502"/>
+                    </a:xfrm>
+                    <a:prstGeom prst="rect">
+                      <a:avLst/>
+                    </a:prstGeom>
+                  </pic:spPr>
+                </pic:pic>
+              </a:graphicData>
+            </a:graphic>
+          </wp:inline>
+        </w:drawing>
+      </w:r>
+    </w:p>
+    <w:p>
+      <w:pPr>
+        <w:pStyle w:val="ListParagraph"/>
+        <w:numPr>
+          <w:ilvl w:val="0"/>
+          <w:numId w:val="7"/>
+        </w:numPr>
+        <w:rPr>
+          <w:u w:val="single"/>
+        </w:rPr>
+      </w:pPr>
+      <w:r>
+        <w:t>A 3D cube drawn using a basic Phong lighting shader.</w:t>
+      </w:r>
+    </w:p>
+    <w:p>
+      <w:pPr>
+        <w:rPr>
+          <w:u w:val="single"/>
+        </w:rPr>
+      </w:pPr>
+    </w:p>
+    <w:p>
+      <w:pPr>
+        <w:rPr>
+          <w:u w:val="single"/>
+        </w:rPr>
+      </w:pPr>
+      <w:r>
+        <w:rPr>
+          <w:noProof/>
+          <w:u w:val="single"/>
+        </w:rPr>
+        <w:drawing>
+          <wp:inline distT="0" distB="0" distL="0" distR="0" wp14:anchorId="67855539" wp14:editId="1A2331E3">
+            <wp:extent cx="3241675" cy="2555702"/>
+            <wp:effectExtent l="0" t="0" r="0" b="0"/>
+            <wp:docPr id="35" name="Picture 35"/>
+            <wp:cNvGraphicFramePr>
+              <a:graphicFrameLocks xmlns:a="http://schemas.openxmlformats.org/drawingml/2006/main" noChangeAspect="1"/>
+            </wp:cNvGraphicFramePr>
+            <a:graphic xmlns:a="http://schemas.openxmlformats.org/drawingml/2006/main">
+              <a:graphicData uri="http://schemas.openxmlformats.org/drawingml/2006/picture">
+                <pic:pic xmlns:pic="http://schemas.openxmlformats.org/drawingml/2006/picture">
+                  <pic:nvPicPr>
+                    <pic:cNvPr id="35" name="textblend.png"/>
+                    <pic:cNvPicPr/>
+                  </pic:nvPicPr>
+                  <pic:blipFill>
+                    <a:blip r:embed="rId8" cstate="print">
+                      <a:extLst>
+                        <a:ext uri="{28A0092B-C50C-407E-A947-70E740481C1C}">
+                          <a14:useLocalDpi xmlns:a14="http://schemas.microsoft.com/office/drawing/2010/main" val="0"/>
+                        </a:ext>
+                      </a:extLst>
+                    </a:blip>
+                    <a:stretch>
+                      <a:fillRect/>
+                    </a:stretch>
+                  </pic:blipFill>
+                  <pic:spPr>
+                    <a:xfrm>
+                      <a:off x="0" y="0"/>
+                      <a:ext cx="3307423" cy="2607537"/>
+                    </a:xfrm>
+                    <a:prstGeom prst="rect">
+                      <a:avLst/>
+                    </a:prstGeom>
+                  </pic:spPr>
+                </pic:pic>
+              </a:graphicData>
+            </a:graphic>
+          </wp:inline>
+        </w:drawing>
+      </w:r>
+    </w:p>
+    <w:p>
+      <w:pPr>
+        <w:pStyle w:val="ListParagraph"/>
+        <w:numPr>
+          <w:ilvl w:val="0"/>
+          <w:numId w:val="7"/>
+        </w:numPr>
+        <w:rPr>
+          <w:u w:val="single"/>
+        </w:rPr>
+      </w:pPr>
+      <w:r>
+        <w:t>The same 3D cube as above, however drawn without using the phong lighting model. The shader which is used to draw the cube this time does not consider the specular, ambient or diffuse lighting which the phong model uses to give an object depth &amp; realism.</w:t>
+      </w:r>
+    </w:p>
+    <w:p>
+      <w:pPr>
+        <w:pStyle w:val="ListParagraph"/>
+        <w:numPr>
+          <w:ilvl w:val="0"/>
+          <w:numId w:val="7"/>
+        </w:numPr>
+      </w:pPr>
+      <w:r>
+        <w:t>Mention the cube is green due to the</w:t>
+      </w:r>
+      <w:r>
+        <w:t xml:space="preserve"> texture blending with a grassy/ moss texture on top of the same texture which is used to draw the above box.</w:t>
+      </w:r>
+      <w:bookmarkStart w:id="0" w:name="_GoBack"/>
+      <w:bookmarkEnd w:id="0"/>
+    </w:p>
+    <w:p>
+      <w:pPr>
+        <w:pStyle w:val="ListParagraph"/>
+        <w:rPr>
+          <w:u w:val="single"/>
+        </w:rPr>
+      </w:pPr>
+    </w:p>
+    <w:p>
+      <w:pPr>
+        <w:rPr>
+          <w:noProof/>
+          <w:u w:val="single"/>
+        </w:rPr>
+      </w:pPr>
+      <w:r>
+        <w:rPr>
+          <w:noProof/>
+          <w:u w:val="single"/>
+        </w:rPr>
+        <w:lastRenderedPageBreak/>
+        <w:drawing>
+          <wp:inline distT="0" distB="0" distL="0" distR="0" wp14:anchorId="0EC5AEBD" wp14:editId="39CB9619">
+            <wp:extent cx="3221182" cy="2539544"/>
+            <wp:effectExtent l="0" t="0" r="0" b="0"/>
+            <wp:docPr id="36" name="Picture 36"/>
+            <wp:cNvGraphicFramePr>
+              <a:graphicFrameLocks xmlns:a="http://schemas.openxmlformats.org/drawingml/2006/main" noChangeAspect="1"/>
+            </wp:cNvGraphicFramePr>
+            <a:graphic xmlns:a="http://schemas.openxmlformats.org/drawingml/2006/main">
+              <a:graphicData uri="http://schemas.openxmlformats.org/drawingml/2006/picture">
+                <pic:pic xmlns:pic="http://schemas.openxmlformats.org/drawingml/2006/picture">
+                  <pic:nvPicPr>
+                    <pic:cNvPr id="36" name="textblend2.png"/>
+                    <pic:cNvPicPr/>
+                  </pic:nvPicPr>
+                  <pic:blipFill>
+                    <a:blip r:embed="rId9" cstate="print">
+                      <a:extLst>
+                        <a:ext uri="{28A0092B-C50C-407E-A947-70E740481C1C}">
+                          <a14:useLocalDpi xmlns:a14="http://schemas.microsoft.com/office/drawing/2010/main" val="0"/>
+                        </a:ext>
+                      </a:extLst>
+                    </a:blip>
+                    <a:stretch>
+                      <a:fillRect/>
+                    </a:stretch>
+                  </pic:blipFill>
+                  <pic:spPr>
+                    <a:xfrm>
+                      <a:off x="0" y="0"/>
+                      <a:ext cx="3279179" cy="2585268"/>
+                    </a:xfrm>
+                    <a:prstGeom prst="rect">
+                      <a:avLst/>
+                    </a:prstGeom>
+                  </pic:spPr>
+                </pic:pic>
+              </a:graphicData>
+            </a:graphic>
+          </wp:inline>
+        </w:drawing>
+      </w:r>
+    </w:p>
+    <w:p>
+      <w:pPr>
+        <w:rPr>
+          <w:noProof/>
+          <w:u w:val="single"/>
+        </w:rPr>
+      </w:pPr>
+      <w:r>
+        <w:rPr>
+          <w:noProof/>
+          <w:u w:val="single"/>
+        </w:rPr>
+        <w:drawing>
+          <wp:inline distT="0" distB="0" distL="0" distR="0" wp14:anchorId="1DDF7E32" wp14:editId="086CE602">
+            <wp:extent cx="3276600" cy="2583234"/>
+            <wp:effectExtent l="0" t="0" r="0" b="7620"/>
+            <wp:docPr id="37" name="Picture 37"/>
+            <wp:cNvGraphicFramePr>
+              <a:graphicFrameLocks xmlns:a="http://schemas.openxmlformats.org/drawingml/2006/main" noChangeAspect="1"/>
+            </wp:cNvGraphicFramePr>
+            <a:graphic xmlns:a="http://schemas.openxmlformats.org/drawingml/2006/main">
+              <a:graphicData uri="http://schemas.openxmlformats.org/drawingml/2006/picture">
+                <pic:pic xmlns:pic="http://schemas.openxmlformats.org/drawingml/2006/picture">
+                  <pic:nvPicPr>
+                    <pic:cNvPr id="37" name="textblend3.png"/>
+                    <pic:cNvPicPr/>
+                  </pic:nvPicPr>
+                  <pic:blipFill>
+                    <a:blip r:embed="rId10" cstate="print">
+                      <a:extLst>
+                        <a:ext uri="{28A0092B-C50C-407E-A947-70E740481C1C}">
+                          <a14:useLocalDpi xmlns:a14="http://schemas.microsoft.com/office/drawing/2010/main" val="0"/>
+                        </a:ext>
+                      </a:extLst>
+                    </a:blip>
+                    <a:stretch>
+                      <a:fillRect/>
+                    </a:stretch>
+                  </pic:blipFill>
+                  <pic:spPr>
+                    <a:xfrm>
+                      <a:off x="0" y="0"/>
+                      <a:ext cx="3336456" cy="2630424"/>
+                    </a:xfrm>
+                    <a:prstGeom prst="rect">
+                      <a:avLst/>
+                    </a:prstGeom>
+                  </pic:spPr>
+                </pic:pic>
+              </a:graphicData>
+            </a:graphic>
+          </wp:inline>
+        </w:drawing>
+      </w:r>
+    </w:p>
+    <w:p>
+      <w:pPr>
+        <w:rPr>
+          <w:u w:val="single"/>
+        </w:rPr>
+      </w:pPr>
+      <w:r>
+        <w:rPr>
+          <w:noProof/>
+          <w:u w:val="single"/>
+        </w:rPr>
+        <w:drawing>
+          <wp:inline distT="0" distB="0" distL="0" distR="0" wp14:anchorId="1CB5A587" wp14:editId="511EB024">
+            <wp:extent cx="3255818" cy="2566852"/>
+            <wp:effectExtent l="0" t="0" r="1905" b="5080"/>
+            <wp:docPr id="38" name="Picture 38"/>
+            <wp:cNvGraphicFramePr>
+              <a:graphicFrameLocks xmlns:a="http://schemas.openxmlformats.org/drawingml/2006/main" noChangeAspect="1"/>
+            </wp:cNvGraphicFramePr>
+            <a:graphic xmlns:a="http://schemas.openxmlformats.org/drawingml/2006/main">
+              <a:graphicData uri="http://schemas.openxmlformats.org/drawingml/2006/picture">
+                <pic:pic xmlns:pic="http://schemas.openxmlformats.org/drawingml/2006/picture">
+                  <pic:nvPicPr>
+                    <pic:cNvPr id="38" name="textblend4.png"/>
+                    <pic:cNvPicPr/>
+                  </pic:nvPicPr>
+                  <pic:blipFill>
+                    <a:blip r:embed="rId11" cstate="print">
+                      <a:extLst>
+                        <a:ext uri="{28A0092B-C50C-407E-A947-70E740481C1C}">
+                          <a14:useLocalDpi xmlns:a14="http://schemas.microsoft.com/office/drawing/2010/main" val="0"/>
+                        </a:ext>
+                      </a:extLst>
+                    </a:blip>
+                    <a:stretch>
+                      <a:fillRect/>
+                    </a:stretch>
+                  </pic:blipFill>
+                  <pic:spPr>
+                    <a:xfrm>
+                      <a:off x="0" y="0"/>
+                      <a:ext cx="3315713" cy="2614072"/>
+                    </a:xfrm>
+                    <a:prstGeom prst="rect">
+                      <a:avLst/>
+                    </a:prstGeom>
+                  </pic:spPr>
+                </pic:pic>
+              </a:graphicData>
+            </a:graphic>
+          </wp:inline>
+        </w:drawing>
+      </w:r>
+    </w:p>
+    <w:p>
+      <w:pPr>
+        <w:rPr>
+          <w:u w:val="single"/>
+        </w:rPr>
+      </w:pPr>
     </w:p>
     <w:p>
       <w:pPr>
@@ -4322,6 +4669,7 @@
         <w:rPr>
           <w:u w:val="single"/>
         </w:rPr>
+        <w:lastRenderedPageBreak/>
         <w:t>Walk through</w:t>
       </w:r>
     </w:p>
@@ -4403,7 +4751,6 @@
         </w:numPr>
       </w:pPr>
       <w:r>
-        <w:lastRenderedPageBreak/>
         <w:t>Loaded 2 new textures for blending</w:t>
       </w:r>
     </w:p>
@@ -4475,7 +4822,7 @@
       </w:r>
     </w:p>
     <w:p>
-      <w:hyperlink r:id="rId7" w:history="1">
+      <w:hyperlink r:id="rId12" w:history="1">
         <w:r>
           <w:rPr>
             <w:rStyle w:val="Hyperlink"/>
@@ -4485,7 +4832,7 @@
       </w:hyperlink>
     </w:p>
     <w:p>
-      <w:hyperlink r:id="rId8" w:history="1">
+      <w:hyperlink r:id="rId13" w:history="1">
         <w:r>
           <w:rPr>
             <w:rStyle w:val="Hyperlink"/>
@@ -4495,7 +4842,7 @@
       </w:hyperlink>
     </w:p>
     <w:p>
-      <w:hyperlink r:id="rId9" w:history="1">
+      <w:hyperlink r:id="rId14" w:history="1">
         <w:r>
           <w:rPr>
             <w:rStyle w:val="Hyperlink"/>
@@ -4505,7 +4852,12 @@
       </w:hyperlink>
     </w:p>
     <w:p>
-      <w:hyperlink r:id="rId10" w:history="1">
+      <w:pPr>
+        <w:rPr>
+          <w:rStyle w:val="Hyperlink"/>
+        </w:rPr>
+      </w:pPr>
+      <w:hyperlink r:id="rId15" w:history="1">
         <w:r>
           <w:rPr>
             <w:rStyle w:val="Hyperlink"/>
@@ -4514,6 +4866,7 @@
         </w:r>
       </w:hyperlink>
     </w:p>
+    <w:p/>
     <w:p>
       <w:pPr>
         <w:pStyle w:val="Heading1"/>
@@ -4643,6 +4996,7 @@
     </w:p>
     <w:p>
       <w:r>
+        <w:lastRenderedPageBreak/>
         <w:t>WASD allows the user to move around the level freely.</w:t>
       </w:r>
     </w:p>
@@ -4798,7 +5152,7 @@
   <w:abstractNum w:abstractNumId="1" w15:restartNumberingAfterBreak="0">
     <w:nsid w:val="321C1A44"/>
     <w:multiLevelType w:val="hybridMultilevel"/>
-    <w:tmpl w:val="8C1EF712"/>
+    <w:tmpl w:val="C4F81428"/>
     <w:lvl w:ilvl="0" w:tplc="44E42ECE">
       <w:numFmt w:val="bullet"/>
       <w:lvlText w:val="-"/>
@@ -4908,6 +5262,118 @@
     </w:lvl>
   </w:abstractNum>
   <w:abstractNum w:abstractNumId="2" w15:restartNumberingAfterBreak="0">
+    <w:nsid w:val="47694006"/>
+    <w:multiLevelType w:val="hybridMultilevel"/>
+    <w:tmpl w:val="C3D080F6"/>
+    <w:lvl w:ilvl="0" w:tplc="44E42ECE">
+      <w:numFmt w:val="bullet"/>
+      <w:lvlText w:val="-"/>
+      <w:lvlJc w:val="left"/>
+      <w:pPr>
+        <w:ind w:left="720" w:hanging="360"/>
+      </w:pPr>
+      <w:rPr>
+        <w:rFonts w:ascii="Calibri" w:eastAsiaTheme="minorHAnsi" w:hAnsi="Calibri" w:cs="Calibri" w:hint="default"/>
+      </w:rPr>
+    </w:lvl>
+    <w:lvl w:ilvl="1" w:tplc="08090003" w:tentative="1">
+      <w:start w:val="1"/>
+      <w:numFmt w:val="bullet"/>
+      <w:lvlText w:val="o"/>
+      <w:lvlJc w:val="left"/>
+      <w:pPr>
+        <w:ind w:left="1440" w:hanging="360"/>
+      </w:pPr>
+      <w:rPr>
+        <w:rFonts w:ascii="Courier New" w:hAnsi="Courier New" w:cs="Courier New" w:hint="default"/>
+      </w:rPr>
+    </w:lvl>
+    <w:lvl w:ilvl="2" w:tplc="08090005" w:tentative="1">
+      <w:start w:val="1"/>
+      <w:numFmt w:val="bullet"/>
+      <w:lvlText w:val=""/>
+      <w:lvlJc w:val="left"/>
+      <w:pPr>
+        <w:ind w:left="2160" w:hanging="360"/>
+      </w:pPr>
+      <w:rPr>
+        <w:rFonts w:ascii="Wingdings" w:hAnsi="Wingdings" w:hint="default"/>
+      </w:rPr>
+    </w:lvl>
+    <w:lvl w:ilvl="3" w:tplc="08090001" w:tentative="1">
+      <w:start w:val="1"/>
+      <w:numFmt w:val="bullet"/>
+      <w:lvlText w:val=""/>
+      <w:lvlJc w:val="left"/>
+      <w:pPr>
+        <w:ind w:left="2880" w:hanging="360"/>
+      </w:pPr>
+      <w:rPr>
+        <w:rFonts w:ascii="Symbol" w:hAnsi="Symbol" w:hint="default"/>
+      </w:rPr>
+    </w:lvl>
+    <w:lvl w:ilvl="4" w:tplc="08090003" w:tentative="1">
+      <w:start w:val="1"/>
+      <w:numFmt w:val="bullet"/>
+      <w:lvlText w:val="o"/>
+      <w:lvlJc w:val="left"/>
+      <w:pPr>
+        <w:ind w:left="3600" w:hanging="360"/>
+      </w:pPr>
+      <w:rPr>
+        <w:rFonts w:ascii="Courier New" w:hAnsi="Courier New" w:cs="Courier New" w:hint="default"/>
+      </w:rPr>
+    </w:lvl>
+    <w:lvl w:ilvl="5" w:tplc="08090005" w:tentative="1">
+      <w:start w:val="1"/>
+      <w:numFmt w:val="bullet"/>
+      <w:lvlText w:val=""/>
+      <w:lvlJc w:val="left"/>
+      <w:pPr>
+        <w:ind w:left="4320" w:hanging="360"/>
+      </w:pPr>
+      <w:rPr>
+        <w:rFonts w:ascii="Wingdings" w:hAnsi="Wingdings" w:hint="default"/>
+      </w:rPr>
+    </w:lvl>
+    <w:lvl w:ilvl="6" w:tplc="08090001" w:tentative="1">
+      <w:start w:val="1"/>
+      <w:numFmt w:val="bullet"/>
+      <w:lvlText w:val=""/>
+      <w:lvlJc w:val="left"/>
+      <w:pPr>
+        <w:ind w:left="5040" w:hanging="360"/>
+      </w:pPr>
+      <w:rPr>
+        <w:rFonts w:ascii="Symbol" w:hAnsi="Symbol" w:hint="default"/>
+      </w:rPr>
+    </w:lvl>
+    <w:lvl w:ilvl="7" w:tplc="08090003" w:tentative="1">
+      <w:start w:val="1"/>
+      <w:numFmt w:val="bullet"/>
+      <w:lvlText w:val="o"/>
+      <w:lvlJc w:val="left"/>
+      <w:pPr>
+        <w:ind w:left="5760" w:hanging="360"/>
+      </w:pPr>
+      <w:rPr>
+        <w:rFonts w:ascii="Courier New" w:hAnsi="Courier New" w:cs="Courier New" w:hint="default"/>
+      </w:rPr>
+    </w:lvl>
+    <w:lvl w:ilvl="8" w:tplc="08090005" w:tentative="1">
+      <w:start w:val="1"/>
+      <w:numFmt w:val="bullet"/>
+      <w:lvlText w:val=""/>
+      <w:lvlJc w:val="left"/>
+      <w:pPr>
+        <w:ind w:left="6480" w:hanging="360"/>
+      </w:pPr>
+      <w:rPr>
+        <w:rFonts w:ascii="Wingdings" w:hAnsi="Wingdings" w:hint="default"/>
+      </w:rPr>
+    </w:lvl>
+  </w:abstractNum>
+  <w:abstractNum w:abstractNumId="3" w15:restartNumberingAfterBreak="0">
     <w:nsid w:val="47D33F22"/>
     <w:multiLevelType w:val="hybridMultilevel"/>
     <w:tmpl w:val="56A0CCE6"/>
@@ -5020,7 +5486,7 @@
       </w:rPr>
     </w:lvl>
   </w:abstractNum>
-  <w:abstractNum w:abstractNumId="3" w15:restartNumberingAfterBreak="0">
+  <w:abstractNum w:abstractNumId="4" w15:restartNumberingAfterBreak="0">
     <w:nsid w:val="5EB5008A"/>
     <w:multiLevelType w:val="hybridMultilevel"/>
     <w:tmpl w:val="9E20B840"/>
@@ -5106,7 +5572,7 @@
       </w:pPr>
     </w:lvl>
   </w:abstractNum>
-  <w:abstractNum w:abstractNumId="4" w15:restartNumberingAfterBreak="0">
+  <w:abstractNum w:abstractNumId="5" w15:restartNumberingAfterBreak="0">
     <w:nsid w:val="5F64376B"/>
     <w:multiLevelType w:val="hybridMultilevel"/>
     <w:tmpl w:val="401A8536"/>
@@ -5219,7 +5685,7 @@
       </w:rPr>
     </w:lvl>
   </w:abstractNum>
-  <w:abstractNum w:abstractNumId="5" w15:restartNumberingAfterBreak="0">
+  <w:abstractNum w:abstractNumId="6" w15:restartNumberingAfterBreak="0">
     <w:nsid w:val="6D6913EC"/>
     <w:multiLevelType w:val="hybridMultilevel"/>
     <w:tmpl w:val="ECB209C6"/>
@@ -5305,7 +5771,7 @@
       </w:pPr>
     </w:lvl>
   </w:abstractNum>
-  <w:abstractNum w:abstractNumId="6" w15:restartNumberingAfterBreak="0">
+  <w:abstractNum w:abstractNumId="7" w15:restartNumberingAfterBreak="0">
     <w:nsid w:val="7F292E29"/>
     <w:multiLevelType w:val="hybridMultilevel"/>
     <w:tmpl w:val="0CBE24C6"/>
@@ -5419,25 +5885,28 @@
     </w:lvl>
   </w:abstractNum>
   <w:num w:numId="1">
-    <w:abstractNumId w:val="6"/>
+    <w:abstractNumId w:val="7"/>
   </w:num>
   <w:num w:numId="2">
-    <w:abstractNumId w:val="4"/>
+    <w:abstractNumId w:val="5"/>
   </w:num>
   <w:num w:numId="3">
     <w:abstractNumId w:val="0"/>
   </w:num>
   <w:num w:numId="4">
-    <w:abstractNumId w:val="5"/>
+    <w:abstractNumId w:val="6"/>
   </w:num>
   <w:num w:numId="5">
-    <w:abstractNumId w:val="2"/>
+    <w:abstractNumId w:val="3"/>
   </w:num>
   <w:num w:numId="6">
-    <w:abstractNumId w:val="3"/>
+    <w:abstractNumId w:val="4"/>
   </w:num>
   <w:num w:numId="7">
     <w:abstractNumId w:val="1"/>
+  </w:num>
+  <w:num w:numId="8">
+    <w:abstractNumId w:val="2"/>
   </w:num>
 </w:numbering>
 </file>

</xml_diff>

<commit_message>
V2.1.2 - Removing more excess code & fixing comments
Signed-off-by: CraigMcCorrisken <craigmccorrisken@gmail.com>
</commit_message>
<xml_diff>
--- a/Report.docx
+++ b/Report.docx
@@ -3544,202 +3544,7 @@
             <mc:AlternateContent>
               <mc:Choice Requires="wps">
                 <w:drawing>
-                  <wp:anchor distT="0" distB="0" distL="114300" distR="114300" simplePos="0" relativeHeight="251661312" behindDoc="0" locked="0" layoutInCell="1" allowOverlap="1" wp14:anchorId="7152F189" wp14:editId="1608F6C7">
-                    <wp:simplePos x="0" y="0"/>
-                    <mc:AlternateContent>
-                      <mc:Choice Requires="wp14">
-                        <wp:positionH relativeFrom="page">
-                          <wp14:pctPosHOffset>42000</wp14:pctPosHOffset>
-                        </wp:positionH>
-                      </mc:Choice>
-                      <mc:Fallback>
-                        <wp:positionH relativeFrom="page">
-                          <wp:posOffset>3175000</wp:posOffset>
-                        </wp:positionH>
-                      </mc:Fallback>
-                    </mc:AlternateContent>
-                    <mc:AlternateContent>
-                      <mc:Choice Requires="wp14">
-                        <wp:positionV relativeFrom="page">
-                          <wp14:pctPosVOffset>88000</wp14:pctPosVOffset>
-                        </wp:positionV>
-                      </mc:Choice>
-                      <mc:Fallback>
-                        <wp:positionV relativeFrom="page">
-                          <wp:posOffset>9408795</wp:posOffset>
-                        </wp:positionV>
-                      </mc:Fallback>
-                    </mc:AlternateContent>
-                    <wp:extent cx="3657600" cy="365760"/>
-                    <wp:effectExtent l="0" t="0" r="0" b="0"/>
-                    <wp:wrapNone/>
-                    <wp:docPr id="32" name="Text Box 32"/>
-                    <wp:cNvGraphicFramePr/>
-                    <a:graphic xmlns:a="http://schemas.openxmlformats.org/drawingml/2006/main">
-                      <a:graphicData uri="http://schemas.microsoft.com/office/word/2010/wordprocessingShape">
-                        <wps:wsp>
-                          <wps:cNvSpPr txBox="1"/>
-                          <wps:spPr>
-                            <a:xfrm>
-                              <a:off x="0" y="0"/>
-                              <a:ext cx="3657600" cy="365760"/>
-                            </a:xfrm>
-                            <a:prstGeom prst="rect">
-                              <a:avLst/>
-                            </a:prstGeom>
-                            <a:noFill/>
-                            <a:ln w="6350">
-                              <a:noFill/>
-                            </a:ln>
-                            <a:effectLst/>
-                          </wps:spPr>
-                          <wps:style>
-                            <a:lnRef idx="0">
-                              <a:schemeClr val="accent1"/>
-                            </a:lnRef>
-                            <a:fillRef idx="0">
-                              <a:schemeClr val="accent1"/>
-                            </a:fillRef>
-                            <a:effectRef idx="0">
-                              <a:schemeClr val="accent1"/>
-                            </a:effectRef>
-                            <a:fontRef idx="minor">
-                              <a:schemeClr val="dk1"/>
-                            </a:fontRef>
-                          </wps:style>
-                          <wps:txbx>
-                            <w:txbxContent>
-                              <w:p>
-                                <w:pPr>
-                                  <w:pStyle w:val="NoSpacing"/>
-                                  <w:rPr>
-                                    <w:b/>
-                                    <w:sz w:val="36"/>
-                                    <w:szCs w:val="36"/>
-                                  </w:rPr>
-                                </w:pPr>
-                                <w:sdt>
-                                  <w:sdtPr>
-                                    <w:rPr>
-                                      <w:b/>
-                                      <w:sz w:val="36"/>
-                                      <w:szCs w:val="36"/>
-                                    </w:rPr>
-                                    <w:alias w:val="Author"/>
-                                    <w:tag w:val=""/>
-                                    <w:id w:val="-1832290357"/>
-                                    <w:dataBinding w:prefixMappings="xmlns:ns0='http://purl.org/dc/elements/1.1/' xmlns:ns1='http://schemas.openxmlformats.org/package/2006/metadata/core-properties' " w:xpath="/ns1:coreProperties[1]/ns0:creator[1]" w:storeItemID="{6C3C8BC8-F283-45AE-878A-BAB7291924A1}"/>
-                                    <w:text/>
-                                  </w:sdtPr>
-                                  <w:sdtEndPr/>
-                                  <w:sdtContent>
-                                    <w:r>
-                                      <w:rPr>
-                                        <w:b/>
-                                        <w:sz w:val="36"/>
-                                        <w:szCs w:val="36"/>
-                                      </w:rPr>
-                                      <w:t xml:space="preserve">By </w:t>
-                                    </w:r>
-                                    <w:r>
-                                      <w:rPr>
-                                        <w:b/>
-                                        <w:sz w:val="36"/>
-                                        <w:szCs w:val="36"/>
-                                      </w:rPr>
-                                      <w:t>Craig McCorrisken</w:t>
-                                    </w:r>
-                                  </w:sdtContent>
-                                </w:sdt>
-                              </w:p>
-                            </w:txbxContent>
-                          </wps:txbx>
-                          <wps:bodyPr rot="0" spcFirstLastPara="0" vertOverflow="overflow" horzOverflow="overflow" vert="horz" wrap="square" lIns="0" tIns="0" rIns="0" bIns="0" numCol="1" spcCol="0" rtlCol="0" fromWordArt="0" anchor="b" anchorCtr="0" forceAA="0" compatLnSpc="1">
-                            <a:prstTxWarp prst="textNoShape">
-                              <a:avLst/>
-                            </a:prstTxWarp>
-                            <a:spAutoFit/>
-                          </wps:bodyPr>
-                        </wps:wsp>
-                      </a:graphicData>
-                    </a:graphic>
-                    <wp14:sizeRelH relativeFrom="page">
-                      <wp14:pctWidth>45000</wp14:pctWidth>
-                    </wp14:sizeRelH>
-                    <wp14:sizeRelV relativeFrom="margin">
-                      <wp14:pctHeight>0</wp14:pctHeight>
-                    </wp14:sizeRelV>
-                  </wp:anchor>
-                </w:drawing>
-              </mc:Choice>
-              <mc:Fallback>
-                <w:pict>
-                  <v:shapetype w14:anchorId="7152F189" id="_x0000_t202" coordsize="21600,21600" o:spt="202" path="m,l,21600r21600,l21600,xe">
-                    <v:stroke joinstyle="miter"/>
-                    <v:path gradientshapeok="t" o:connecttype="rect"/>
-                  </v:shapetype>
-                  <v:shape id="Text Box 32" o:spid="_x0000_s1055" type="#_x0000_t202" style="position:absolute;margin-left:0;margin-top:0;width:4in;height:28.8pt;z-index:251661312;visibility:visible;mso-wrap-style:square;mso-width-percent:450;mso-height-percent:0;mso-left-percent:420;mso-top-percent:880;mso-wrap-distance-left:9pt;mso-wrap-distance-top:0;mso-wrap-distance-right:9pt;mso-wrap-distance-bottom:0;mso-position-horizontal-relative:page;mso-position-vertical-relative:page;mso-width-percent:450;mso-height-percent:0;mso-left-percent:420;mso-top-percent:880;mso-width-relative:page;mso-height-relative:margin;v-text-anchor:bottom" o:gfxdata="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" filled="f" stroked="f" strokeweight=".5pt">
-                    <v:textbox style="mso-fit-shape-to-text:t" inset="0,0,0,0">
-                      <w:txbxContent>
-                        <w:p>
-                          <w:pPr>
-                            <w:pStyle w:val="NoSpacing"/>
-                            <w:rPr>
-                              <w:b/>
-                              <w:sz w:val="36"/>
-                              <w:szCs w:val="36"/>
-                            </w:rPr>
-                          </w:pPr>
-                          <w:sdt>
-                            <w:sdtPr>
-                              <w:rPr>
-                                <w:b/>
-                                <w:sz w:val="36"/>
-                                <w:szCs w:val="36"/>
-                              </w:rPr>
-                              <w:alias w:val="Author"/>
-                              <w:tag w:val=""/>
-                              <w:id w:val="-1832290357"/>
-                              <w:dataBinding w:prefixMappings="xmlns:ns0='http://purl.org/dc/elements/1.1/' xmlns:ns1='http://schemas.openxmlformats.org/package/2006/metadata/core-properties' " w:xpath="/ns1:coreProperties[1]/ns0:creator[1]" w:storeItemID="{6C3C8BC8-F283-45AE-878A-BAB7291924A1}"/>
-                              <w:text/>
-                            </w:sdtPr>
-                            <w:sdtEndPr/>
-                            <w:sdtContent>
-                              <w:r>
-                                <w:rPr>
-                                  <w:b/>
-                                  <w:sz w:val="36"/>
-                                  <w:szCs w:val="36"/>
-                                </w:rPr>
-                                <w:t xml:space="preserve">By </w:t>
-                              </w:r>
-                              <w:r>
-                                <w:rPr>
-                                  <w:b/>
-                                  <w:sz w:val="36"/>
-                                  <w:szCs w:val="36"/>
-                                </w:rPr>
-                                <w:t>Craig McCorrisken</w:t>
-                              </w:r>
-                            </w:sdtContent>
-                          </w:sdt>
-                        </w:p>
-                      </w:txbxContent>
-                    </v:textbox>
-                    <w10:wrap anchorx="page" anchory="page"/>
-                  </v:shape>
-                </w:pict>
-              </mc:Fallback>
-            </mc:AlternateContent>
-          </w:r>
-          <w:r>
-            <w:rPr>
-              <w:noProof/>
-            </w:rPr>
-            <mc:AlternateContent>
-              <mc:Choice Requires="wps">
-                <w:drawing>
-                  <wp:anchor distT="0" distB="0" distL="114300" distR="114300" simplePos="0" relativeHeight="251660288" behindDoc="0" locked="0" layoutInCell="1" allowOverlap="1" wp14:anchorId="70EFFA3F" wp14:editId="41602771">
+                  <wp:anchor distT="0" distB="0" distL="114300" distR="114300" simplePos="0" relativeHeight="251660288" behindDoc="0" locked="0" layoutInCell="1" allowOverlap="1" wp14:anchorId="70EFFA3F" wp14:editId="6FF5E8B4">
                     <wp:simplePos x="0" y="0"/>
                     <mc:AlternateContent>
                       <mc:Choice Requires="wp14">
@@ -3806,19 +3611,20 @@
                             <w:txbxContent>
                               <w:p>
                                 <w:pPr>
-                                  <w:jc w:val="center"/>
                                   <w:rPr>
+                                    <w:rFonts w:asciiTheme="majorHAnsi" w:hAnsiTheme="majorHAnsi" w:cstheme="majorHAnsi"/>
                                     <w:b/>
                                     <w:color w:val="262626" w:themeColor="text1" w:themeTint="D9"/>
-                                    <w:sz w:val="36"/>
+                                    <w:sz w:val="40"/>
                                     <w:szCs w:val="36"/>
                                   </w:rPr>
                                 </w:pPr>
                                 <w:sdt>
                                   <w:sdtPr>
                                     <w:rPr>
+                                      <w:rFonts w:asciiTheme="majorHAnsi" w:hAnsiTheme="majorHAnsi" w:cstheme="majorHAnsi"/>
                                       <w:b/>
-                                      <w:sz w:val="36"/>
+                                      <w:sz w:val="40"/>
                                       <w:szCs w:val="36"/>
                                     </w:rPr>
                                     <w:alias w:val="Title"/>
@@ -3831,8 +3637,9 @@
                                   <w:sdtContent>
                                     <w:r>
                                       <w:rPr>
+                                        <w:rFonts w:asciiTheme="majorHAnsi" w:hAnsiTheme="majorHAnsi" w:cstheme="majorHAnsi"/>
                                         <w:b/>
-                                        <w:sz w:val="36"/>
+                                        <w:sz w:val="40"/>
                                         <w:szCs w:val="36"/>
                                       </w:rPr>
                                       <w:t>Advanced Computer Graphics:</w:t>
@@ -3842,8 +3649,8 @@
                               </w:p>
                               <w:p>
                                 <w:pPr>
-                                  <w:jc w:val="center"/>
                                   <w:rPr>
+                                    <w:rFonts w:asciiTheme="majorHAnsi" w:hAnsiTheme="majorHAnsi" w:cstheme="majorHAnsi"/>
                                     <w:b/>
                                     <w:color w:val="262626" w:themeColor="text1" w:themeTint="D9"/>
                                     <w:sz w:val="36"/>
@@ -3852,6 +3659,7 @@
                                 </w:pPr>
                                 <w:r>
                                   <w:rPr>
+                                    <w:rFonts w:asciiTheme="majorHAnsi" w:hAnsiTheme="majorHAnsi" w:cstheme="majorHAnsi"/>
                                     <w:b/>
                                     <w:sz w:val="36"/>
                                     <w:szCs w:val="36"/>
@@ -3860,6 +3668,7 @@
                                 </w:r>
                                 <w:r>
                                   <w:rPr>
+                                    <w:rFonts w:asciiTheme="majorHAnsi" w:hAnsiTheme="majorHAnsi" w:cstheme="majorHAnsi"/>
                                     <w:b/>
                                     <w:sz w:val="36"/>
                                     <w:szCs w:val="36"/>
@@ -3899,24 +3708,29 @@
               </mc:Choice>
               <mc:Fallback>
                 <w:pict>
-                  <v:shape w14:anchorId="70EFFA3F" id="Text Box 1" o:spid="_x0000_s1056" type="#_x0000_t202" style="position:absolute;margin-left:0;margin-top:0;width:4in;height:84.25pt;z-index:251660288;visibility:visible;mso-wrap-style:square;mso-width-percent:450;mso-height-percent:0;mso-left-percent:420;mso-top-percent:175;mso-wrap-distance-left:9pt;mso-wrap-distance-top:0;mso-wrap-distance-right:9pt;mso-wrap-distance-bottom:0;mso-position-horizontal-relative:page;mso-position-vertical-relative:page;mso-width-percent:450;mso-height-percent:0;mso-left-percent:420;mso-top-percent:175;mso-width-relative:page;mso-height-relative:margin;v-text-anchor:top" o:gfxdata="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" filled="f" stroked="f" strokeweight=".5pt">
+                  <v:shapetype w14:anchorId="70EFFA3F" id="_x0000_t202" coordsize="21600,21600" o:spt="202" path="m,l,21600r21600,l21600,xe">
+                    <v:stroke joinstyle="miter"/>
+                    <v:path gradientshapeok="t" o:connecttype="rect"/>
+                  </v:shapetype>
+                  <v:shape id="Text Box 1" o:spid="_x0000_s1055" type="#_x0000_t202" style="position:absolute;margin-left:0;margin-top:0;width:4in;height:84.25pt;z-index:251660288;visibility:visible;mso-wrap-style:square;mso-width-percent:450;mso-height-percent:0;mso-left-percent:420;mso-top-percent:175;mso-wrap-distance-left:9pt;mso-wrap-distance-top:0;mso-wrap-distance-right:9pt;mso-wrap-distance-bottom:0;mso-position-horizontal-relative:page;mso-position-vertical-relative:page;mso-width-percent:450;mso-height-percent:0;mso-left-percent:420;mso-top-percent:175;mso-width-relative:page;mso-height-relative:margin;v-text-anchor:top" o:gfxdata="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" filled="f" stroked="f" strokeweight=".5pt">
                     <v:textbox style="mso-fit-shape-to-text:t" inset="0,0,0,0">
                       <w:txbxContent>
                         <w:p>
                           <w:pPr>
-                            <w:jc w:val="center"/>
                             <w:rPr>
+                              <w:rFonts w:asciiTheme="majorHAnsi" w:hAnsiTheme="majorHAnsi" w:cstheme="majorHAnsi"/>
                               <w:b/>
                               <w:color w:val="262626" w:themeColor="text1" w:themeTint="D9"/>
-                              <w:sz w:val="36"/>
+                              <w:sz w:val="40"/>
                               <w:szCs w:val="36"/>
                             </w:rPr>
                           </w:pPr>
                           <w:sdt>
                             <w:sdtPr>
                               <w:rPr>
+                                <w:rFonts w:asciiTheme="majorHAnsi" w:hAnsiTheme="majorHAnsi" w:cstheme="majorHAnsi"/>
                                 <w:b/>
-                                <w:sz w:val="36"/>
+                                <w:sz w:val="40"/>
                                 <w:szCs w:val="36"/>
                               </w:rPr>
                               <w:alias w:val="Title"/>
@@ -3929,8 +3743,9 @@
                             <w:sdtContent>
                               <w:r>
                                 <w:rPr>
+                                  <w:rFonts w:asciiTheme="majorHAnsi" w:hAnsiTheme="majorHAnsi" w:cstheme="majorHAnsi"/>
                                   <w:b/>
-                                  <w:sz w:val="36"/>
+                                  <w:sz w:val="40"/>
                                   <w:szCs w:val="36"/>
                                 </w:rPr>
                                 <w:t>Advanced Computer Graphics:</w:t>
@@ -3940,8 +3755,8 @@
                         </w:p>
                         <w:p>
                           <w:pPr>
-                            <w:jc w:val="center"/>
                             <w:rPr>
+                              <w:rFonts w:asciiTheme="majorHAnsi" w:hAnsiTheme="majorHAnsi" w:cstheme="majorHAnsi"/>
                               <w:b/>
                               <w:color w:val="262626" w:themeColor="text1" w:themeTint="D9"/>
                               <w:sz w:val="36"/>
@@ -3950,6 +3765,7 @@
                           </w:pPr>
                           <w:r>
                             <w:rPr>
+                              <w:rFonts w:asciiTheme="majorHAnsi" w:hAnsiTheme="majorHAnsi" w:cstheme="majorHAnsi"/>
                               <w:b/>
                               <w:sz w:val="36"/>
                               <w:szCs w:val="36"/>
@@ -3958,6 +3774,7 @@
                           </w:r>
                           <w:r>
                             <w:rPr>
+                              <w:rFonts w:asciiTheme="majorHAnsi" w:hAnsiTheme="majorHAnsi" w:cstheme="majorHAnsi"/>
                               <w:b/>
                               <w:sz w:val="36"/>
                               <w:szCs w:val="36"/>
@@ -3990,6 +3807,185 @@
               <w:sz w:val="2"/>
             </w:rPr>
           </w:pPr>
+          <w:r>
+            <w:rPr>
+              <w:noProof/>
+            </w:rPr>
+            <mc:AlternateContent>
+              <mc:Choice Requires="wps">
+                <w:drawing>
+                  <wp:anchor distT="0" distB="0" distL="114300" distR="114300" simplePos="0" relativeHeight="251661312" behindDoc="0" locked="0" layoutInCell="1" allowOverlap="1" wp14:anchorId="7152F189" wp14:editId="20272723">
+                    <wp:simplePos x="0" y="0"/>
+                    <wp:positionH relativeFrom="page">
+                      <wp:posOffset>3168015</wp:posOffset>
+                    </wp:positionH>
+                    <wp:positionV relativeFrom="bottomMargin">
+                      <wp:align>top</wp:align>
+                    </wp:positionV>
+                    <wp:extent cx="3657600" cy="365760"/>
+                    <wp:effectExtent l="0" t="0" r="7620" b="5080"/>
+                    <wp:wrapNone/>
+                    <wp:docPr id="32" name="Text Box 32"/>
+                    <wp:cNvGraphicFramePr/>
+                    <a:graphic xmlns:a="http://schemas.openxmlformats.org/drawingml/2006/main">
+                      <a:graphicData uri="http://schemas.microsoft.com/office/word/2010/wordprocessingShape">
+                        <wps:wsp>
+                          <wps:cNvSpPr txBox="1"/>
+                          <wps:spPr>
+                            <a:xfrm>
+                              <a:off x="0" y="0"/>
+                              <a:ext cx="3657600" cy="365760"/>
+                            </a:xfrm>
+                            <a:prstGeom prst="rect">
+                              <a:avLst/>
+                            </a:prstGeom>
+                            <a:noFill/>
+                            <a:ln w="6350">
+                              <a:noFill/>
+                            </a:ln>
+                            <a:effectLst/>
+                          </wps:spPr>
+                          <wps:style>
+                            <a:lnRef idx="0">
+                              <a:schemeClr val="accent1"/>
+                            </a:lnRef>
+                            <a:fillRef idx="0">
+                              <a:schemeClr val="accent1"/>
+                            </a:fillRef>
+                            <a:effectRef idx="0">
+                              <a:schemeClr val="accent1"/>
+                            </a:effectRef>
+                            <a:fontRef idx="minor">
+                              <a:schemeClr val="dk1"/>
+                            </a:fontRef>
+                          </wps:style>
+                          <wps:txbx>
+                            <w:txbxContent>
+                              <w:p>
+                                <w:pPr>
+                                  <w:pStyle w:val="NoSpacing"/>
+                                  <w:rPr>
+                                    <w:b/>
+                                    <w:sz w:val="36"/>
+                                    <w:szCs w:val="36"/>
+                                  </w:rPr>
+                                </w:pPr>
+                                <w:sdt>
+                                  <w:sdtPr>
+                                    <w:rPr>
+                                      <w:rFonts w:asciiTheme="majorHAnsi" w:hAnsiTheme="majorHAnsi" w:cstheme="majorHAnsi"/>
+                                      <w:b/>
+                                      <w:sz w:val="28"/>
+                                      <w:szCs w:val="36"/>
+                                    </w:rPr>
+                                    <w:alias w:val="Author"/>
+                                    <w:tag w:val=""/>
+                                    <w:id w:val="-1832290357"/>
+                                    <w:dataBinding w:prefixMappings="xmlns:ns0='http://purl.org/dc/elements/1.1/' xmlns:ns1='http://schemas.openxmlformats.org/package/2006/metadata/core-properties' " w:xpath="/ns1:coreProperties[1]/ns0:creator[1]" w:storeItemID="{6C3C8BC8-F283-45AE-878A-BAB7291924A1}"/>
+                                    <w:text/>
+                                  </w:sdtPr>
+                                  <w:sdtEndPr/>
+                                  <w:sdtContent>
+                                    <w:r>
+                                      <w:rPr>
+                                        <w:rFonts w:asciiTheme="majorHAnsi" w:hAnsiTheme="majorHAnsi" w:cstheme="majorHAnsi"/>
+                                        <w:b/>
+                                        <w:sz w:val="28"/>
+                                        <w:szCs w:val="36"/>
+                                      </w:rPr>
+                                      <w:t xml:space="preserve">By </w:t>
+                                    </w:r>
+                                    <w:r>
+                                      <w:rPr>
+                                        <w:rFonts w:asciiTheme="majorHAnsi" w:hAnsiTheme="majorHAnsi" w:cstheme="majorHAnsi"/>
+                                        <w:b/>
+                                        <w:sz w:val="28"/>
+                                        <w:szCs w:val="36"/>
+                                      </w:rPr>
+                                      <w:t>Craig McCorrisken</w:t>
+                                    </w:r>
+                                  </w:sdtContent>
+                                </w:sdt>
+                              </w:p>
+                            </w:txbxContent>
+                          </wps:txbx>
+                          <wps:bodyPr rot="0" spcFirstLastPara="0" vertOverflow="overflow" horzOverflow="overflow" vert="horz" wrap="square" lIns="0" tIns="0" rIns="0" bIns="0" numCol="1" spcCol="0" rtlCol="0" fromWordArt="0" anchor="b" anchorCtr="0" forceAA="0" compatLnSpc="1">
+                            <a:prstTxWarp prst="textNoShape">
+                              <a:avLst/>
+                            </a:prstTxWarp>
+                            <a:spAutoFit/>
+                          </wps:bodyPr>
+                        </wps:wsp>
+                      </a:graphicData>
+                    </a:graphic>
+                    <wp14:sizeRelH relativeFrom="page">
+                      <wp14:pctWidth>45000</wp14:pctWidth>
+                    </wp14:sizeRelH>
+                    <wp14:sizeRelV relativeFrom="margin">
+                      <wp14:pctHeight>0</wp14:pctHeight>
+                    </wp14:sizeRelV>
+                  </wp:anchor>
+                </w:drawing>
+              </mc:Choice>
+              <mc:Fallback>
+                <w:pict>
+                  <v:shape w14:anchorId="7152F189" id="Text Box 32" o:spid="_x0000_s1056" type="#_x0000_t202" style="position:absolute;margin-left:249.45pt;margin-top:0;width:4in;height:28.8pt;z-index:251661312;visibility:visible;mso-wrap-style:square;mso-width-percent:450;mso-height-percent:0;mso-wrap-distance-left:9pt;mso-wrap-distance-top:0;mso-wrap-distance-right:9pt;mso-wrap-distance-bottom:0;mso-position-horizontal:absolute;mso-position-horizontal-relative:page;mso-position-vertical:top;mso-position-vertical-relative:bottom-margin-area;mso-width-percent:450;mso-height-percent:0;mso-width-relative:page;mso-height-relative:margin;v-text-anchor:bottom" o:gfxdata="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" filled="f" stroked="f" strokeweight=".5pt">
+                    <v:textbox style="mso-fit-shape-to-text:t" inset="0,0,0,0">
+                      <w:txbxContent>
+                        <w:p>
+                          <w:pPr>
+                            <w:pStyle w:val="NoSpacing"/>
+                            <w:rPr>
+                              <w:b/>
+                              <w:sz w:val="36"/>
+                              <w:szCs w:val="36"/>
+                            </w:rPr>
+                          </w:pPr>
+                          <w:sdt>
+                            <w:sdtPr>
+                              <w:rPr>
+                                <w:rFonts w:asciiTheme="majorHAnsi" w:hAnsiTheme="majorHAnsi" w:cstheme="majorHAnsi"/>
+                                <w:b/>
+                                <w:sz w:val="28"/>
+                                <w:szCs w:val="36"/>
+                              </w:rPr>
+                              <w:alias w:val="Author"/>
+                              <w:tag w:val=""/>
+                              <w:id w:val="-1832290357"/>
+                              <w:dataBinding w:prefixMappings="xmlns:ns0='http://purl.org/dc/elements/1.1/' xmlns:ns1='http://schemas.openxmlformats.org/package/2006/metadata/core-properties' " w:xpath="/ns1:coreProperties[1]/ns0:creator[1]" w:storeItemID="{6C3C8BC8-F283-45AE-878A-BAB7291924A1}"/>
+                              <w:text/>
+                            </w:sdtPr>
+                            <w:sdtEndPr/>
+                            <w:sdtContent>
+                              <w:r>
+                                <w:rPr>
+                                  <w:rFonts w:asciiTheme="majorHAnsi" w:hAnsiTheme="majorHAnsi" w:cstheme="majorHAnsi"/>
+                                  <w:b/>
+                                  <w:sz w:val="28"/>
+                                  <w:szCs w:val="36"/>
+                                </w:rPr>
+                                <w:t xml:space="preserve">By </w:t>
+                              </w:r>
+                              <w:r>
+                                <w:rPr>
+                                  <w:rFonts w:asciiTheme="majorHAnsi" w:hAnsiTheme="majorHAnsi" w:cstheme="majorHAnsi"/>
+                                  <w:b/>
+                                  <w:sz w:val="28"/>
+                                  <w:szCs w:val="36"/>
+                                </w:rPr>
+                                <w:t>Craig McCorrisken</w:t>
+                              </w:r>
+                            </w:sdtContent>
+                          </w:sdt>
+                        </w:p>
+                      </w:txbxContent>
+                    </v:textbox>
+                    <w10:wrap anchorx="page" anchory="margin"/>
+                  </v:shape>
+                </w:pict>
+              </mc:Fallback>
+            </mc:AlternateContent>
+          </w:r>
           <w:r>
             <w:rPr>
               <w:sz w:val="2"/>
@@ -4291,6 +4287,23 @@
     <w:p/>
     <w:p>
       <w:pPr>
+        <w:rPr>
+          <w:rFonts w:asciiTheme="majorHAnsi" w:eastAsiaTheme="majorEastAsia" w:hAnsiTheme="majorHAnsi" w:cstheme="majorBidi"/>
+          <w:color w:val="2F5496" w:themeColor="accent1" w:themeShade="BF"/>
+          <w:sz w:val="32"/>
+          <w:szCs w:val="32"/>
+          <w:u w:val="single"/>
+        </w:rPr>
+      </w:pPr>
+      <w:r>
+        <w:rPr>
+          <w:u w:val="single"/>
+        </w:rPr>
+        <w:br w:type="page"/>
+      </w:r>
+    </w:p>
+    <w:p>
+      <w:pPr>
         <w:pStyle w:val="Heading1"/>
         <w:rPr>
           <w:u w:val="single"/>
@@ -4300,19 +4313,8 @@
         <w:rPr>
           <w:u w:val="single"/>
         </w:rPr>
+        <w:lastRenderedPageBreak/>
         <w:t>Before &amp; after</w:t>
-      </w:r>
-    </w:p>
-    <w:p>
-      <w:pPr>
-        <w:pStyle w:val="ListParagraph"/>
-        <w:numPr>
-          <w:ilvl w:val="0"/>
-          <w:numId w:val="3"/>
-        </w:numPr>
-      </w:pPr>
-      <w:r>
-        <w:t>Show box using phong &amp; using texture blending (images, brief description)</w:t>
       </w:r>
     </w:p>
     <w:p>
@@ -4326,10 +4328,9 @@
           <w:noProof/>
           <w:u w:val="single"/>
         </w:rPr>
-        <w:lastRenderedPageBreak/>
         <w:drawing>
-          <wp:inline distT="0" distB="0" distL="0" distR="0" wp14:anchorId="7541E531" wp14:editId="02F66BE8">
-            <wp:extent cx="3241964" cy="2555929"/>
+          <wp:inline distT="0" distB="0" distL="0" distR="0" wp14:anchorId="7541E531" wp14:editId="1634CB2B">
+            <wp:extent cx="3505200" cy="2763461"/>
             <wp:effectExtent l="0" t="0" r="0" b="0"/>
             <wp:docPr id="34" name="Picture 34"/>
             <wp:cNvGraphicFramePr>
@@ -4357,7 +4358,7 @@
                   <pic:spPr>
                     <a:xfrm>
                       <a:off x="0" y="0"/>
-                      <a:ext cx="3278206" cy="2584502"/>
+                      <a:ext cx="3601759" cy="2839587"/>
                     </a:xfrm>
                     <a:prstGeom prst="rect">
                       <a:avLst/>
@@ -4404,8 +4405,8 @@
           <w:u w:val="single"/>
         </w:rPr>
         <w:drawing>
-          <wp:inline distT="0" distB="0" distL="0" distR="0" wp14:anchorId="67855539" wp14:editId="1A2331E3">
-            <wp:extent cx="3241675" cy="2555702"/>
+          <wp:inline distT="0" distB="0" distL="0" distR="0" wp14:anchorId="67855539" wp14:editId="69D06B70">
+            <wp:extent cx="3435567" cy="2708564"/>
             <wp:effectExtent l="0" t="0" r="0" b="0"/>
             <wp:docPr id="35" name="Picture 35"/>
             <wp:cNvGraphicFramePr>
@@ -4433,7 +4434,7 @@
                   <pic:spPr>
                     <a:xfrm>
                       <a:off x="0" y="0"/>
-                      <a:ext cx="3307423" cy="2607537"/>
+                      <a:ext cx="3588362" cy="2829026"/>
                     </a:xfrm>
                     <a:prstGeom prst="rect">
                       <a:avLst/>
@@ -4458,30 +4459,24 @@
         </w:rPr>
       </w:pPr>
       <w:r>
-        <w:t>The same 3D cube as above, however drawn without using the phong lighting model. The shader which is used to draw the cube this time does not consider the specular, ambient or diffuse lighting which the phong model uses to give an object depth &amp; realism.</w:t>
+        <w:t>The same 3D cube as above, however drawn without using the phong lighting model. The shader which is used to draw the cube this time does not consider the specular, ambient or diffuse lighting which the phong model uses to give an object depth &amp; realism</w:t>
+      </w:r>
+      <w:r>
+        <w:t>. Unlike when drawn using the last shader, the cube this time has a green colour to it, this comes from texture blending. The original texture used to texture the box now has an effect texture drawn on top of it to give the appearance of moss.</w:t>
       </w:r>
     </w:p>
     <w:p>
       <w:pPr>
-        <w:pStyle w:val="ListParagraph"/>
-        <w:numPr>
-          <w:ilvl w:val="0"/>
-          <w:numId w:val="7"/>
-        </w:numPr>
-      </w:pPr>
-      <w:r>
-        <w:t>Mention the cube is green due to the</w:t>
-      </w:r>
-      <w:r>
-        <w:t xml:space="preserve"> texture blending with a grassy/ moss texture on top of the same texture which is used to draw the above box.</w:t>
-      </w:r>
-      <w:bookmarkStart w:id="0" w:name="_GoBack"/>
-      <w:bookmarkEnd w:id="0"/>
+        <w:rPr>
+          <w:noProof/>
+          <w:u w:val="single"/>
+        </w:rPr>
+      </w:pPr>
     </w:p>
     <w:p>
       <w:pPr>
-        <w:pStyle w:val="ListParagraph"/>
         <w:rPr>
+          <w:noProof/>
           <w:u w:val="single"/>
         </w:rPr>
       </w:pPr>
@@ -4500,8 +4495,8 @@
         </w:rPr>
         <w:lastRenderedPageBreak/>
         <w:drawing>
-          <wp:inline distT="0" distB="0" distL="0" distR="0" wp14:anchorId="0EC5AEBD" wp14:editId="39CB9619">
-            <wp:extent cx="3221182" cy="2539544"/>
+          <wp:inline distT="0" distB="0" distL="0" distR="0" wp14:anchorId="0EC5AEBD" wp14:editId="12E6242D">
+            <wp:extent cx="2618412" cy="2064327"/>
             <wp:effectExtent l="0" t="0" r="0" b="0"/>
             <wp:docPr id="36" name="Picture 36"/>
             <wp:cNvGraphicFramePr>
@@ -4529,7 +4524,7 @@
                   <pic:spPr>
                     <a:xfrm>
                       <a:off x="0" y="0"/>
-                      <a:ext cx="3279179" cy="2585268"/>
+                      <a:ext cx="2702707" cy="2130785"/>
                     </a:xfrm>
                     <a:prstGeom prst="rect">
                       <a:avLst/>
@@ -4544,6 +4539,43 @@
     </w:p>
     <w:p>
       <w:pPr>
+        <w:pStyle w:val="ListParagraph"/>
+        <w:numPr>
+          <w:ilvl w:val="0"/>
+          <w:numId w:val="7"/>
+        </w:numPr>
+        <w:rPr>
+          <w:noProof/>
+          <w:u w:val="single"/>
+        </w:rPr>
+      </w:pPr>
+      <w:r>
+        <w:rPr>
+          <w:noProof/>
+        </w:rPr>
+        <w:t>This time the base texture is blended with a red circle which has a transparent box around it. This was done to show how fully transparent sections of an</w:t>
+      </w:r>
+      <w:r>
+        <w:rPr>
+          <w:noProof/>
+        </w:rPr>
+        <w:t xml:space="preserve"> effect</w:t>
+      </w:r>
+      <w:r>
+        <w:rPr>
+          <w:noProof/>
+        </w:rPr>
+        <w:t xml:space="preserve"> image blended with the base image will not change the colour of that texel, only texels with </w:t>
+      </w:r>
+      <w:r>
+        <w:rPr>
+          <w:noProof/>
+        </w:rPr>
+        <w:t xml:space="preserve">an alpha value greater than 0 will affect the image. </w:t>
+      </w:r>
+    </w:p>
+    <w:p>
+      <w:pPr>
         <w:rPr>
           <w:noProof/>
           <w:u w:val="single"/>
@@ -4555,9 +4587,9 @@
           <w:u w:val="single"/>
         </w:rPr>
         <w:drawing>
-          <wp:inline distT="0" distB="0" distL="0" distR="0" wp14:anchorId="1DDF7E32" wp14:editId="086CE602">
-            <wp:extent cx="3276600" cy="2583234"/>
-            <wp:effectExtent l="0" t="0" r="0" b="7620"/>
+          <wp:inline distT="0" distB="0" distL="0" distR="0" wp14:anchorId="1DDF7E32" wp14:editId="419A8B3A">
+            <wp:extent cx="2549236" cy="2009789"/>
+            <wp:effectExtent l="0" t="0" r="3810" b="0"/>
             <wp:docPr id="37" name="Picture 37"/>
             <wp:cNvGraphicFramePr>
               <a:graphicFrameLocks xmlns:a="http://schemas.openxmlformats.org/drawingml/2006/main" noChangeAspect="1"/>
@@ -4584,7 +4616,7 @@
                   <pic:spPr>
                     <a:xfrm>
                       <a:off x="0" y="0"/>
-                      <a:ext cx="3336456" cy="2630424"/>
+                      <a:ext cx="2643245" cy="2083904"/>
                     </a:xfrm>
                     <a:prstGeom prst="rect">
                       <a:avLst/>
@@ -4599,6 +4631,55 @@
     </w:p>
     <w:p>
       <w:pPr>
+        <w:pStyle w:val="ListParagraph"/>
+        <w:numPr>
+          <w:ilvl w:val="0"/>
+          <w:numId w:val="7"/>
+        </w:numPr>
+        <w:rPr>
+          <w:noProof/>
+          <w:u w:val="single"/>
+        </w:rPr>
+      </w:pPr>
+      <w:r>
+        <w:rPr>
+          <w:noProof/>
+        </w:rPr>
+        <w:t>Another example of a transparent background with a basic image in the centre. This time I have used this texture as it contains more detail</w:t>
+      </w:r>
+      <w:r>
+        <w:rPr>
+          <w:noProof/>
+        </w:rPr>
+        <w:t xml:space="preserve"> &amp;</w:t>
+      </w:r>
+      <w:r>
+        <w:rPr>
+          <w:noProof/>
+        </w:rPr>
+        <w:t xml:space="preserve"> </w:t>
+      </w:r>
+      <w:r>
+        <w:rPr>
+          <w:noProof/>
+        </w:rPr>
+        <w:t>the</w:t>
+      </w:r>
+      <w:r>
+        <w:rPr>
+          <w:noProof/>
+        </w:rPr>
+        <w:t xml:space="preserve"> splatter effect shows </w:t>
+      </w:r>
+      <w:r>
+        <w:rPr>
+          <w:noProof/>
+        </w:rPr>
+        <w:t>how this can be used in game, for example: a player being punched and the blood hitting a wall.</w:t>
+      </w:r>
+    </w:p>
+    <w:p>
+      <w:pPr>
         <w:rPr>
           <w:u w:val="single"/>
         </w:rPr>
@@ -4609,9 +4690,9 @@
           <w:u w:val="single"/>
         </w:rPr>
         <w:drawing>
-          <wp:inline distT="0" distB="0" distL="0" distR="0" wp14:anchorId="1CB5A587" wp14:editId="511EB024">
-            <wp:extent cx="3255818" cy="2566852"/>
-            <wp:effectExtent l="0" t="0" r="1905" b="5080"/>
+          <wp:inline distT="0" distB="0" distL="0" distR="0" wp14:anchorId="1CB5A587" wp14:editId="022C9BC4">
+            <wp:extent cx="2403764" cy="1895100"/>
+            <wp:effectExtent l="0" t="0" r="0" b="0"/>
             <wp:docPr id="38" name="Picture 38"/>
             <wp:cNvGraphicFramePr>
               <a:graphicFrameLocks xmlns:a="http://schemas.openxmlformats.org/drawingml/2006/main" noChangeAspect="1"/>
@@ -4638,7 +4719,7 @@
                   <pic:spPr>
                     <a:xfrm>
                       <a:off x="0" y="0"/>
-                      <a:ext cx="3315713" cy="2614072"/>
+                      <a:ext cx="2498389" cy="1969701"/>
                     </a:xfrm>
                     <a:prstGeom prst="rect">
                       <a:avLst/>
@@ -4653,10 +4734,24 @@
     </w:p>
     <w:p>
       <w:pPr>
+        <w:pStyle w:val="ListParagraph"/>
+        <w:numPr>
+          <w:ilvl w:val="0"/>
+          <w:numId w:val="7"/>
+        </w:numPr>
         <w:rPr>
           <w:u w:val="single"/>
         </w:rPr>
       </w:pPr>
+      <w:r>
+        <w:t>Finally, I have included this image as a final demonstration, this time of two images where no section is fully transparent. I have included this in my project to show how a texture can be completely changed by using texture blending, not only can texture blending be used to add a small effect to an image, but it can also be used to completely change how a</w:t>
+      </w:r>
+      <w:r>
+        <w:t>n object looks</w:t>
+      </w:r>
+      <w:r>
+        <w:t>.</w:t>
+      </w:r>
     </w:p>
     <w:p>
       <w:pPr>
@@ -4674,111 +4769,48 @@
       </w:r>
     </w:p>
     <w:p>
-      <w:pPr>
-        <w:pStyle w:val="ListParagraph"/>
-        <w:numPr>
-          <w:ilvl w:val="0"/>
-          <w:numId w:val="3"/>
-        </w:numPr>
-      </w:pPr>
-      <w:r>
-        <w:t>Walk through the steps/ method of creating this project</w:t>
+      <w:r>
+        <w:t>Firstly, I created a new shader which would be used to perform texture blending. My first attempt at texture blending was done in the original phong shader, however I had some issues getting this to work, therefor I moved the texture blending to a separate shader which would only, draw the scene and match the view from the c++ program.</w:t>
       </w:r>
     </w:p>
     <w:p>
-      <w:pPr>
-        <w:pStyle w:val="ListParagraph"/>
-        <w:numPr>
-          <w:ilvl w:val="0"/>
-          <w:numId w:val="3"/>
-        </w:numPr>
-      </w:pPr>
-      <w:r>
-        <w:t>//edit the below into paragraphs</w:t>
+      <w:r>
+        <w:t>Next, I researched the “Using Textures” section of Dave Shreiner’s book OpenGL Programming Guide, specifically the “Using Multiple Textures” subsection which provided me with a lot of help in programming this 3D effect. I implemented this code into my new shader and with some help and some code from the phong shader, I had a working texture blending shader.</w:t>
       </w:r>
     </w:p>
     <w:p>
-      <w:pPr>
-        <w:pStyle w:val="ListParagraph"/>
-        <w:numPr>
-          <w:ilvl w:val="0"/>
-          <w:numId w:val="6"/>
-        </w:numPr>
-      </w:pPr>
-      <w:r>
-        <w:t>Created a new shader which will handle the texture blending</w:t>
+      <w:r>
+        <w:t xml:space="preserve">Next, I had to modify the way images were loaded. This had to be done as the only texture file formats I could load at the </w:t>
+      </w:r>
+      <w:r>
+        <w:t xml:space="preserve">beginning of this project were Bitmaps, however during testing I could not get these bitmaps to show any form of transparency and google searches supplied me with differing opinions on </w:t>
+      </w:r>
+      <w:r>
+        <w:t>whether</w:t>
+      </w:r>
+      <w:r>
+        <w:t xml:space="preserve"> bitmaps could </w:t>
+      </w:r>
+      <w:r>
+        <w:t>support transparency or not. This left me with no option, but to modify the method which loads in images to support the loading of PNG’s which I was certain supported transparency.</w:t>
       </w:r>
     </w:p>
     <w:p>
-      <w:pPr>
-        <w:pStyle w:val="ListParagraph"/>
-        <w:numPr>
-          <w:ilvl w:val="0"/>
-          <w:numId w:val="6"/>
-        </w:numPr>
-      </w:pPr>
-      <w:r>
-        <w:t xml:space="preserve">Edited the method for drawing bitmaps to draw </w:t>
+      <w:r>
+        <w:t>After this, I loaded multiple textures which had the .</w:t>
       </w:r>
       <w:proofErr w:type="spellStart"/>
       <w:r>
-        <w:t>pngs</w:t>
+        <w:t>png</w:t>
       </w:r>
       <w:proofErr w:type="spellEnd"/>
       <w:r>
-        <w:t xml:space="preserve"> (explain </w:t>
-      </w:r>
-      <w:proofErr w:type="gramStart"/>
-      <w:r>
-        <w:t>why .</w:t>
-      </w:r>
-      <w:proofErr w:type="spellStart"/>
-      <w:r>
-        <w:t>pngs</w:t>
-      </w:r>
-      <w:proofErr w:type="spellEnd"/>
-      <w:proofErr w:type="gramEnd"/>
-      <w:r>
-        <w:t xml:space="preserve"> &amp; not bitmaps necessary)</w:t>
+        <w:t xml:space="preserve"> file extension into the game and draw a box on the screen using these textures. I then created a way to switch between these textures while in game and passed these images into the shader to blend 2 images together into a new image. This was the final step in getting texture blending to work</w:t>
+      </w:r>
+      <w:r>
+        <w:t>.</w:t>
       </w:r>
     </w:p>
-    <w:p>
-      <w:pPr>
-        <w:pStyle w:val="ListParagraph"/>
-        <w:numPr>
-          <w:ilvl w:val="0"/>
-          <w:numId w:val="6"/>
-        </w:numPr>
-      </w:pPr>
-      <w:r>
-        <w:t>Loaded 2 new textures for blending</w:t>
-      </w:r>
-    </w:p>
-    <w:p>
-      <w:pPr>
-        <w:pStyle w:val="ListParagraph"/>
-        <w:numPr>
-          <w:ilvl w:val="0"/>
-          <w:numId w:val="6"/>
-        </w:numPr>
-      </w:pPr>
-      <w:r>
-        <w:t>Walk through binding the textures to the shader ID</w:t>
-      </w:r>
-    </w:p>
-    <w:p>
-      <w:pPr>
-        <w:pStyle w:val="ListParagraph"/>
-        <w:numPr>
-          <w:ilvl w:val="0"/>
-          <w:numId w:val="6"/>
-        </w:numPr>
-      </w:pPr>
-      <w:r>
-        <w:t>Drew a box using this new shader &amp; the new textures</w:t>
-      </w:r>
-    </w:p>
-    <w:p/>
     <w:p/>
     <w:p>
       <w:pPr>
@@ -4791,6 +4823,541 @@
         <w:rPr>
           <w:u w:val="single"/>
         </w:rPr>
+        <w:t>How to Use</w:t>
+      </w:r>
+    </w:p>
+    <w:p>
+      <w:r>
+        <w:t>Texture blending is automatic. when you load up the program, the first thing you see is a cube which is textured using two separate images blended together. However, the below list while explain how to show the shader off a little more as well as move and change to a different shader</w:t>
+      </w:r>
+    </w:p>
+    <w:tbl>
+      <w:tblPr>
+        <w:tblStyle w:val="TableGrid"/>
+        <w:tblW w:w="0" w:type="auto"/>
+        <w:tblLook w:val="04A0" w:firstRow="1" w:lastRow="0" w:firstColumn="1" w:lastColumn="0" w:noHBand="0" w:noVBand="1"/>
+      </w:tblPr>
+      <w:tblGrid>
+        <w:gridCol w:w="3005"/>
+        <w:gridCol w:w="3005"/>
+        <w:gridCol w:w="3006"/>
+      </w:tblGrid>
+      <w:tr>
+        <w:tc>
+          <w:tcPr>
+            <w:tcW w:w="3005" w:type="dxa"/>
+          </w:tcPr>
+          <w:p>
+            <w:r>
+              <w:t>Number</w:t>
+            </w:r>
+          </w:p>
+        </w:tc>
+        <w:tc>
+          <w:tcPr>
+            <w:tcW w:w="3005" w:type="dxa"/>
+          </w:tcPr>
+          <w:p>
+            <w:r>
+              <w:t>Key</w:t>
+            </w:r>
+          </w:p>
+        </w:tc>
+        <w:tc>
+          <w:tcPr>
+            <w:tcW w:w="3006" w:type="dxa"/>
+          </w:tcPr>
+          <w:p>
+            <w:r>
+              <w:t>Effect</w:t>
+            </w:r>
+          </w:p>
+        </w:tc>
+      </w:tr>
+      <w:tr>
+        <w:tc>
+          <w:tcPr>
+            <w:tcW w:w="3005" w:type="dxa"/>
+          </w:tcPr>
+          <w:p>
+            <w:r>
+              <w:t>1</w:t>
+            </w:r>
+          </w:p>
+        </w:tc>
+        <w:tc>
+          <w:tcPr>
+            <w:tcW w:w="3005" w:type="dxa"/>
+          </w:tcPr>
+          <w:p>
+            <w:r>
+              <w:t>W</w:t>
+            </w:r>
+          </w:p>
+        </w:tc>
+        <w:tc>
+          <w:tcPr>
+            <w:tcW w:w="3006" w:type="dxa"/>
+          </w:tcPr>
+          <w:p>
+            <w:r>
+              <w:t>Move forward</w:t>
+            </w:r>
+          </w:p>
+        </w:tc>
+      </w:tr>
+      <w:tr>
+        <w:tc>
+          <w:tcPr>
+            <w:tcW w:w="3005" w:type="dxa"/>
+          </w:tcPr>
+          <w:p>
+            <w:r>
+              <w:t>2</w:t>
+            </w:r>
+          </w:p>
+        </w:tc>
+        <w:tc>
+          <w:tcPr>
+            <w:tcW w:w="3005" w:type="dxa"/>
+          </w:tcPr>
+          <w:p>
+            <w:r>
+              <w:t>A</w:t>
+            </w:r>
+          </w:p>
+        </w:tc>
+        <w:tc>
+          <w:tcPr>
+            <w:tcW w:w="3006" w:type="dxa"/>
+          </w:tcPr>
+          <w:p>
+            <w:r>
+              <w:t>Move left</w:t>
+            </w:r>
+          </w:p>
+        </w:tc>
+      </w:tr>
+      <w:tr>
+        <w:tc>
+          <w:tcPr>
+            <w:tcW w:w="3005" w:type="dxa"/>
+          </w:tcPr>
+          <w:p>
+            <w:r>
+              <w:t>3</w:t>
+            </w:r>
+          </w:p>
+        </w:tc>
+        <w:tc>
+          <w:tcPr>
+            <w:tcW w:w="3005" w:type="dxa"/>
+          </w:tcPr>
+          <w:p>
+            <w:r>
+              <w:t>S</w:t>
+            </w:r>
+          </w:p>
+        </w:tc>
+        <w:tc>
+          <w:tcPr>
+            <w:tcW w:w="3006" w:type="dxa"/>
+          </w:tcPr>
+          <w:p>
+            <w:r>
+              <w:t>Move backwards</w:t>
+            </w:r>
+          </w:p>
+        </w:tc>
+      </w:tr>
+      <w:tr>
+        <w:tc>
+          <w:tcPr>
+            <w:tcW w:w="3005" w:type="dxa"/>
+          </w:tcPr>
+          <w:p>
+            <w:r>
+              <w:t>4</w:t>
+            </w:r>
+          </w:p>
+        </w:tc>
+        <w:tc>
+          <w:tcPr>
+            <w:tcW w:w="3005" w:type="dxa"/>
+          </w:tcPr>
+          <w:p>
+            <w:r>
+              <w:t>D</w:t>
+            </w:r>
+          </w:p>
+        </w:tc>
+        <w:tc>
+          <w:tcPr>
+            <w:tcW w:w="3006" w:type="dxa"/>
+          </w:tcPr>
+          <w:p>
+            <w:r>
+              <w:t>Move right</w:t>
+            </w:r>
+          </w:p>
+        </w:tc>
+      </w:tr>
+      <w:tr>
+        <w:tc>
+          <w:tcPr>
+            <w:tcW w:w="3005" w:type="dxa"/>
+          </w:tcPr>
+          <w:p>
+            <w:r>
+              <w:t>5</w:t>
+            </w:r>
+          </w:p>
+        </w:tc>
+        <w:tc>
+          <w:tcPr>
+            <w:tcW w:w="3005" w:type="dxa"/>
+          </w:tcPr>
+          <w:p>
+            <w:r>
+              <w:t>1</w:t>
+            </w:r>
+          </w:p>
+        </w:tc>
+        <w:tc>
+          <w:tcPr>
+            <w:tcW w:w="3006" w:type="dxa"/>
+          </w:tcPr>
+          <w:p>
+            <w:r>
+              <w:t>Draw box using Phong Shader</w:t>
+            </w:r>
+          </w:p>
+        </w:tc>
+      </w:tr>
+      <w:tr>
+        <w:tc>
+          <w:tcPr>
+            <w:tcW w:w="3005" w:type="dxa"/>
+          </w:tcPr>
+          <w:p>
+            <w:r>
+              <w:t>6</w:t>
+            </w:r>
+          </w:p>
+        </w:tc>
+        <w:tc>
+          <w:tcPr>
+            <w:tcW w:w="3005" w:type="dxa"/>
+          </w:tcPr>
+          <w:p>
+            <w:r>
+              <w:t>2</w:t>
+            </w:r>
+          </w:p>
+        </w:tc>
+        <w:tc>
+          <w:tcPr>
+            <w:tcW w:w="3006" w:type="dxa"/>
+          </w:tcPr>
+          <w:p>
+            <w:r>
+              <w:t>Draw box using Texture Blending Shader</w:t>
+            </w:r>
+          </w:p>
+        </w:tc>
+      </w:tr>
+      <w:tr>
+        <w:tc>
+          <w:tcPr>
+            <w:tcW w:w="3005" w:type="dxa"/>
+          </w:tcPr>
+          <w:p>
+            <w:r>
+              <w:t>7</w:t>
+            </w:r>
+          </w:p>
+        </w:tc>
+        <w:tc>
+          <w:tcPr>
+            <w:tcW w:w="3005" w:type="dxa"/>
+          </w:tcPr>
+          <w:p>
+            <w:r>
+              <w:t>3</w:t>
+            </w:r>
+          </w:p>
+        </w:tc>
+        <w:tc>
+          <w:tcPr>
+            <w:tcW w:w="3006" w:type="dxa"/>
+          </w:tcPr>
+          <w:p>
+            <w:r>
+              <w:t>Add the moss effect to the cobblestone box</w:t>
+            </w:r>
+          </w:p>
+        </w:tc>
+      </w:tr>
+      <w:tr>
+        <w:tc>
+          <w:tcPr>
+            <w:tcW w:w="3005" w:type="dxa"/>
+          </w:tcPr>
+          <w:p>
+            <w:r>
+              <w:t>8</w:t>
+            </w:r>
+          </w:p>
+        </w:tc>
+        <w:tc>
+          <w:tcPr>
+            <w:tcW w:w="3005" w:type="dxa"/>
+          </w:tcPr>
+          <w:p>
+            <w:r>
+              <w:t>4</w:t>
+            </w:r>
+          </w:p>
+        </w:tc>
+        <w:tc>
+          <w:tcPr>
+            <w:tcW w:w="3006" w:type="dxa"/>
+          </w:tcPr>
+          <w:p>
+            <w:r>
+              <w:t xml:space="preserve">Add the </w:t>
+            </w:r>
+            <w:r>
+              <w:t>red circle</w:t>
+            </w:r>
+            <w:r>
+              <w:t xml:space="preserve"> effect to the cobblestone box</w:t>
+            </w:r>
+          </w:p>
+        </w:tc>
+      </w:tr>
+      <w:tr>
+        <w:tc>
+          <w:tcPr>
+            <w:tcW w:w="3005" w:type="dxa"/>
+          </w:tcPr>
+          <w:p>
+            <w:r>
+              <w:t>9</w:t>
+            </w:r>
+          </w:p>
+        </w:tc>
+        <w:tc>
+          <w:tcPr>
+            <w:tcW w:w="3005" w:type="dxa"/>
+          </w:tcPr>
+          <w:p>
+            <w:r>
+              <w:t>5</w:t>
+            </w:r>
+          </w:p>
+        </w:tc>
+        <w:tc>
+          <w:tcPr>
+            <w:tcW w:w="3006" w:type="dxa"/>
+          </w:tcPr>
+          <w:p>
+            <w:r>
+              <w:t xml:space="preserve">Add the </w:t>
+            </w:r>
+            <w:r>
+              <w:t xml:space="preserve">brick </w:t>
+            </w:r>
+            <w:r>
+              <w:t>effect to the cobblestone box</w:t>
+            </w:r>
+          </w:p>
+        </w:tc>
+      </w:tr>
+      <w:tr>
+        <w:tc>
+          <w:tcPr>
+            <w:tcW w:w="3005" w:type="dxa"/>
+          </w:tcPr>
+          <w:p>
+            <w:r>
+              <w:t>10</w:t>
+            </w:r>
+          </w:p>
+        </w:tc>
+        <w:tc>
+          <w:tcPr>
+            <w:tcW w:w="3005" w:type="dxa"/>
+          </w:tcPr>
+          <w:p>
+            <w:r>
+              <w:t>6</w:t>
+            </w:r>
+          </w:p>
+        </w:tc>
+        <w:tc>
+          <w:tcPr>
+            <w:tcW w:w="3006" w:type="dxa"/>
+          </w:tcPr>
+          <w:p>
+            <w:r>
+              <w:t xml:space="preserve">Add the </w:t>
+            </w:r>
+            <w:r>
+              <w:t>splatter</w:t>
+            </w:r>
+            <w:r>
+              <w:t xml:space="preserve"> texture</w:t>
+            </w:r>
+            <w:r>
+              <w:t xml:space="preserve"> effect to the cobblestone box</w:t>
+            </w:r>
+          </w:p>
+        </w:tc>
+      </w:tr>
+      <w:tr>
+        <w:tc>
+          <w:tcPr>
+            <w:tcW w:w="3005" w:type="dxa"/>
+          </w:tcPr>
+          <w:p>
+            <w:r>
+              <w:t>11</w:t>
+            </w:r>
+          </w:p>
+        </w:tc>
+        <w:tc>
+          <w:tcPr>
+            <w:tcW w:w="3005" w:type="dxa"/>
+          </w:tcPr>
+          <w:p>
+            <w:r>
+              <w:t>,</w:t>
+            </w:r>
+          </w:p>
+        </w:tc>
+        <w:tc>
+          <w:tcPr>
+            <w:tcW w:w="3006" w:type="dxa"/>
+          </w:tcPr>
+          <w:p>
+            <w:r>
+              <w:t>Turn left</w:t>
+            </w:r>
+          </w:p>
+        </w:tc>
+      </w:tr>
+      <w:tr>
+        <w:tc>
+          <w:tcPr>
+            <w:tcW w:w="3005" w:type="dxa"/>
+          </w:tcPr>
+          <w:p>
+            <w:r>
+              <w:t>12</w:t>
+            </w:r>
+          </w:p>
+        </w:tc>
+        <w:tc>
+          <w:tcPr>
+            <w:tcW w:w="3005" w:type="dxa"/>
+          </w:tcPr>
+          <w:p>
+            <w:r>
+              <w:t>.</w:t>
+            </w:r>
+            <w:bookmarkStart w:id="0" w:name="_GoBack"/>
+            <w:bookmarkEnd w:id="0"/>
+          </w:p>
+        </w:tc>
+        <w:tc>
+          <w:tcPr>
+            <w:tcW w:w="3006" w:type="dxa"/>
+          </w:tcPr>
+          <w:p>
+            <w:r>
+              <w:t>Turn right</w:t>
+            </w:r>
+          </w:p>
+        </w:tc>
+      </w:tr>
+      <w:tr>
+        <w:tc>
+          <w:tcPr>
+            <w:tcW w:w="3005" w:type="dxa"/>
+          </w:tcPr>
+          <w:p>
+            <w:r>
+              <w:t>13</w:t>
+            </w:r>
+          </w:p>
+        </w:tc>
+        <w:tc>
+          <w:tcPr>
+            <w:tcW w:w="3005" w:type="dxa"/>
+          </w:tcPr>
+          <w:p>
+            <w:r>
+              <w:t>R</w:t>
+            </w:r>
+          </w:p>
+        </w:tc>
+        <w:tc>
+          <w:tcPr>
+            <w:tcW w:w="3006" w:type="dxa"/>
+          </w:tcPr>
+          <w:p>
+            <w:r>
+              <w:t>Move up</w:t>
+            </w:r>
+          </w:p>
+        </w:tc>
+      </w:tr>
+      <w:tr>
+        <w:tc>
+          <w:tcPr>
+            <w:tcW w:w="3005" w:type="dxa"/>
+          </w:tcPr>
+          <w:p>
+            <w:r>
+              <w:t>14</w:t>
+            </w:r>
+          </w:p>
+        </w:tc>
+        <w:tc>
+          <w:tcPr>
+            <w:tcW w:w="3005" w:type="dxa"/>
+          </w:tcPr>
+          <w:p>
+            <w:r>
+              <w:t>F</w:t>
+            </w:r>
+          </w:p>
+        </w:tc>
+        <w:tc>
+          <w:tcPr>
+            <w:tcW w:w="3006" w:type="dxa"/>
+          </w:tcPr>
+          <w:p>
+            <w:r>
+              <w:t>Move down</w:t>
+            </w:r>
+          </w:p>
+        </w:tc>
+      </w:tr>
+    </w:tbl>
+    <w:p>
+      <w:pPr>
+        <w:pStyle w:val="Heading1"/>
+        <w:rPr>
+          <w:u w:val="single"/>
+        </w:rPr>
+      </w:pPr>
+      <w:r>
+        <w:rPr>
+          <w:u w:val="single"/>
+        </w:rPr>
+        <w:lastRenderedPageBreak/>
         <w:t>Video</w:t>
       </w:r>
     </w:p>
@@ -4866,158 +5433,17 @@
         </w:r>
       </w:hyperlink>
     </w:p>
-    <w:p/>
     <w:p>
       <w:pPr>
-        <w:pStyle w:val="Heading1"/>
         <w:rPr>
-          <w:rFonts w:asciiTheme="minorHAnsi" w:eastAsiaTheme="minorHAnsi" w:hAnsiTheme="minorHAnsi" w:cstheme="minorBidi"/>
-          <w:color w:val="auto"/>
-          <w:sz w:val="22"/>
-          <w:szCs w:val="22"/>
+          <w:rStyle w:val="Hyperlink"/>
         </w:rPr>
       </w:pPr>
       <w:r>
         <w:rPr>
-          <w:u w:val="single"/>
+          <w:rStyle w:val="Hyperlink"/>
         </w:rPr>
-        <w:t>Implementation</w:t>
-      </w:r>
-      <w:r>
-        <w:t>:</w:t>
-      </w:r>
-    </w:p>
-    <w:p>
-      <w:pPr>
-        <w:rPr>
-          <w:color w:val="000000" w:themeColor="text1"/>
-        </w:rPr>
-      </w:pPr>
-      <w:r>
-        <w:rPr>
-          <w:color w:val="000000" w:themeColor="text1"/>
-        </w:rPr>
-        <w:t xml:space="preserve">Firstly, I created 2 new shaders called “textureBlender.frag” &amp; “textureBlender.vert” inside these files I created code based on the multi-texture section of the OpenGL Programming Guide book by </w:t>
-      </w:r>
-      <w:r>
-        <w:rPr>
-          <w:rFonts w:cstheme="minorHAnsi"/>
-          <w:color w:val="000000" w:themeColor="text1"/>
-          <w:shd w:val="clear" w:color="auto" w:fill="FFFFFF"/>
-        </w:rPr>
-        <w:t>Dave Shreiner</w:t>
-      </w:r>
-      <w:r>
-        <w:rPr>
-          <w:color w:val="000000" w:themeColor="text1"/>
-        </w:rPr>
-        <w:t xml:space="preserve"> </w:t>
-      </w:r>
-      <w:r>
-        <w:rPr>
-          <w:color w:val="000000" w:themeColor="text1"/>
-        </w:rPr>
-        <w:t>which takes two separate textures and takes t</w:t>
-      </w:r>
-      <w:r>
-        <w:rPr>
-          <w:color w:val="000000" w:themeColor="text1"/>
-        </w:rPr>
-        <w:t>he</w:t>
-      </w:r>
-      <w:r>
-        <w:rPr>
-          <w:color w:val="000000" w:themeColor="text1"/>
-        </w:rPr>
-        <w:t xml:space="preserve"> position &amp; colour of each texel of the image &amp; blends them together</w:t>
-      </w:r>
-      <w:r>
-        <w:rPr>
-          <w:color w:val="000000" w:themeColor="text1"/>
-        </w:rPr>
-        <w:t xml:space="preserve"> to create a new image.</w:t>
-      </w:r>
-      <w:r>
-        <w:rPr>
-          <w:color w:val="000000" w:themeColor="text1"/>
-        </w:rPr>
-        <w:t xml:space="preserve"> </w:t>
-      </w:r>
-    </w:p>
-    <w:p>
-      <w:r>
-        <w:t>To allow the two images to blend together I had to implement the SDL_image library which is an extension to SDL itself allows the loading of non-bitmap texture files. This was implemented to allow the loading of texture files which support transparency, namely .PNG files.</w:t>
-      </w:r>
-    </w:p>
-    <w:p>
-      <w:r>
-        <w:t xml:space="preserve">I had to </w:t>
-      </w:r>
-      <w:r>
-        <w:t>modify</w:t>
-      </w:r>
-      <w:r>
-        <w:t xml:space="preserve"> the loadBitMap function given to us in the labs to allow </w:t>
-      </w:r>
-      <w:r>
-        <w:t>the loading of all texture files</w:t>
-      </w:r>
-      <w:r>
-        <w:t xml:space="preserve"> instead of just being used to load Bitmap files</w:t>
-      </w:r>
-      <w:r>
-        <w:t>.</w:t>
-      </w:r>
-    </w:p>
-    <w:p>
-      <w:r>
-        <w:t>I initialised 2x .PNG files and blended them together using my newly created texture blending shader and applied this to a box.</w:t>
-      </w:r>
-    </w:p>
-    <w:p/>
-    <w:p>
-      <w:pPr>
-        <w:pStyle w:val="Heading1"/>
-      </w:pPr>
-      <w:r>
-        <w:t xml:space="preserve">How </w:t>
-      </w:r>
-      <w:r>
-        <w:t>to</w:t>
-      </w:r>
-      <w:r>
-        <w:t xml:space="preserve"> Use:</w:t>
-      </w:r>
-    </w:p>
-    <w:p>
-      <w:r>
-        <w:t>To switch between the texture blending shader &amp; the phong shader for the box, press 3 on your keyboard for texture blending &amp; 4 for the phong shader.</w:t>
-      </w:r>
-    </w:p>
-    <w:p>
-      <w:r>
-        <w:lastRenderedPageBreak/>
-        <w:t>WASD allows the user to move around the level freely.</w:t>
-      </w:r>
-    </w:p>
-    <w:p>
-      <w:pPr>
-        <w:pStyle w:val="Heading1"/>
-      </w:pPr>
-      <w:r>
-        <w:t>Video:</w:t>
-      </w:r>
-    </w:p>
-    <w:p>
-      <w:pPr>
-        <w:pStyle w:val="ListParagraph"/>
-        <w:numPr>
-          <w:ilvl w:val="0"/>
-          <w:numId w:val="2"/>
-        </w:numPr>
-      </w:pPr>
-      <w:r>
-        <w:t>Insert link</w:t>
+        <w:t>https://www.sitepoint.com/gif-png-jpg-which-one-to-use/</w:t>
       </w:r>
     </w:p>
     <w:p/>
@@ -5152,7 +5578,7 @@
   <w:abstractNum w:abstractNumId="1" w15:restartNumberingAfterBreak="0">
     <w:nsid w:val="321C1A44"/>
     <w:multiLevelType w:val="hybridMultilevel"/>
-    <w:tmpl w:val="C4F81428"/>
+    <w:tmpl w:val="35822B9A"/>
     <w:lvl w:ilvl="0" w:tplc="44E42ECE">
       <w:numFmt w:val="bullet"/>
       <w:lvlText w:val="-"/>
@@ -6492,6 +6918,25 @@
       <w:shd w:val="clear" w:color="auto" w:fill="E1DFDD"/>
     </w:rPr>
   </w:style>
+  <w:style w:type="table" w:styleId="TableGrid">
+    <w:name w:val="Table Grid"/>
+    <w:basedOn w:val="TableNormal"/>
+    <w:uiPriority w:val="39"/>
+    <w:rsid w:val="00694596"/>
+    <w:pPr>
+      <w:spacing w:after="0" w:line="240" w:lineRule="auto"/>
+    </w:pPr>
+    <w:tblPr>
+      <w:tblBorders>
+        <w:top w:val="single" w:sz="4" w:space="0" w:color="auto"/>
+        <w:left w:val="single" w:sz="4" w:space="0" w:color="auto"/>
+        <w:bottom w:val="single" w:sz="4" w:space="0" w:color="auto"/>
+        <w:right w:val="single" w:sz="4" w:space="0" w:color="auto"/>
+        <w:insideH w:val="single" w:sz="4" w:space="0" w:color="auto"/>
+        <w:insideV w:val="single" w:sz="4" w:space="0" w:color="auto"/>
+      </w:tblBorders>
+    </w:tblPr>
+  </w:style>
 </w:styles>
 </file>
 

</xml_diff>